<commit_message>
add images and read me
update to add images of model evaluation 5
</commit_message>
<xml_diff>
--- a/analysis-report.docx
+++ b/analysis-report.docx
@@ -20,6 +20,15 @@
           <w:szCs w:val="24"/>
         </w:rPr>
         <w:t>ANALYSIS REPORT</w:t>
+      </w:r>
+      <w:r>
+        <w:rPr>
+          <w:rFonts w:ascii="Times New Roman" w:hAnsi="Times New Roman" w:cs="Times New Roman"/>
+          <w:color w:val="auto"/>
+          <w:sz w:val="24"/>
+          <w:szCs w:val="24"/>
+        </w:rPr>
+        <w:t xml:space="preserve"> </w:t>
       </w:r>
     </w:p>
     <w:p>
@@ -529,7 +538,29 @@
           <w:szCs w:val="24"/>
           <w:lang w:eastAsia="id-ID"/>
         </w:rPr>
-        <w:t xml:space="preserve"> regression was used to assess risk factors for wheeze.</w:t>
+        <w:t xml:space="preserve"> regression was used to assess </w:t>
+      </w:r>
+      <w:r>
+        <w:rPr>
+          <w:rFonts w:ascii="Times New Roman" w:eastAsia="Times New Roman" w:hAnsi="Times New Roman" w:cs="Times New Roman"/>
+          <w:color w:val="333333"/>
+          <w:kern w:val="0"/>
+          <w:sz w:val="24"/>
+          <w:szCs w:val="24"/>
+          <w:lang w:eastAsia="id-ID"/>
+        </w:rPr>
+        <w:t>factors that may contribute to SGRQ value</w:t>
+      </w:r>
+      <w:r>
+        <w:rPr>
+          <w:rFonts w:ascii="Times New Roman" w:eastAsia="Times New Roman" w:hAnsi="Times New Roman" w:cs="Times New Roman"/>
+          <w:color w:val="333333"/>
+          <w:kern w:val="0"/>
+          <w:sz w:val="24"/>
+          <w:szCs w:val="24"/>
+          <w:lang w:eastAsia="id-ID"/>
+        </w:rPr>
+        <w:t>.</w:t>
       </w:r>
     </w:p>
     <w:p>
@@ -1108,6 +1139,7 @@
           <w:sz w:val="24"/>
           <w:szCs w:val="24"/>
         </w:rPr>
+        <w:lastRenderedPageBreak/>
         <w:t>Anxiety Depression:</w:t>
       </w:r>
       <w:r>
@@ -1141,7 +1173,6 @@
           <w:sz w:val="24"/>
           <w:szCs w:val="24"/>
         </w:rPr>
-        <w:lastRenderedPageBreak/>
         <w:t>QoL:</w:t>
       </w:r>
       <w:r>
@@ -1780,7 +1811,6 @@
           <w:sz w:val="24"/>
           <w:szCs w:val="24"/>
         </w:rPr>
-        <w:lastRenderedPageBreak/>
         <w:t>Descriptive analysis</w:t>
       </w:r>
     </w:p>
@@ -1808,6 +1838,8 @@
       <w:r>
         <w:rPr>
           <w:rFonts w:ascii="Times New Roman" w:hAnsi="Times New Roman" w:cs="Times New Roman"/>
+          <w:b/>
+          <w:bCs/>
           <w:color w:val="auto"/>
           <w:sz w:val="24"/>
           <w:szCs w:val="24"/>
@@ -1817,6 +1849,8 @@
       <w:r>
         <w:rPr>
           <w:rFonts w:ascii="Times New Roman" w:hAnsi="Times New Roman" w:cs="Times New Roman"/>
+          <w:b/>
+          <w:bCs/>
           <w:color w:val="auto"/>
           <w:sz w:val="24"/>
           <w:szCs w:val="24"/>
@@ -1826,6 +1860,8 @@
       <w:r>
         <w:rPr>
           <w:rFonts w:ascii="Times New Roman" w:hAnsi="Times New Roman" w:cs="Times New Roman"/>
+          <w:b/>
+          <w:bCs/>
           <w:color w:val="auto"/>
           <w:sz w:val="24"/>
           <w:szCs w:val="24"/>
@@ -1835,6 +1871,8 @@
       <w:r>
         <w:rPr>
           <w:rFonts w:ascii="Times New Roman" w:hAnsi="Times New Roman" w:cs="Times New Roman"/>
+          <w:b/>
+          <w:bCs/>
           <w:color w:val="auto"/>
           <w:sz w:val="24"/>
           <w:szCs w:val="24"/>
@@ -1844,6 +1882,8 @@
       <w:r>
         <w:rPr>
           <w:rFonts w:ascii="Times New Roman" w:hAnsi="Times New Roman" w:cs="Times New Roman"/>
+          <w:b/>
+          <w:bCs/>
           <w:noProof/>
           <w:color w:val="auto"/>
           <w:sz w:val="24"/>
@@ -1854,6 +1894,8 @@
       <w:r>
         <w:rPr>
           <w:rFonts w:ascii="Times New Roman" w:hAnsi="Times New Roman" w:cs="Times New Roman"/>
+          <w:b/>
+          <w:bCs/>
           <w:color w:val="auto"/>
           <w:sz w:val="24"/>
           <w:szCs w:val="24"/>
@@ -3533,6 +3575,123 @@
           <w:szCs w:val="24"/>
         </w:rPr>
       </w:pPr>
+    </w:p>
+    <w:p>
+      <w:pPr>
+        <w:pStyle w:val="Caption"/>
+        <w:keepNext/>
+        <w:jc w:val="center"/>
+        <w:rPr>
+          <w:rFonts w:asciiTheme="majorHAnsi" w:hAnsiTheme="majorHAnsi" w:cstheme="majorHAnsi"/>
+          <w:i w:val="0"/>
+          <w:iCs w:val="0"/>
+          <w:sz w:val="24"/>
+          <w:szCs w:val="24"/>
+        </w:rPr>
+      </w:pPr>
+      <w:r>
+        <w:rPr>
+          <w:rFonts w:asciiTheme="majorHAnsi" w:hAnsiTheme="majorHAnsi" w:cstheme="majorHAnsi"/>
+          <w:b/>
+          <w:bCs/>
+          <w:i w:val="0"/>
+          <w:iCs w:val="0"/>
+          <w:sz w:val="24"/>
+          <w:szCs w:val="24"/>
+        </w:rPr>
+        <w:t xml:space="preserve">Table </w:t>
+      </w:r>
+      <w:r>
+        <w:rPr>
+          <w:rFonts w:asciiTheme="majorHAnsi" w:hAnsiTheme="majorHAnsi" w:cstheme="majorHAnsi"/>
+          <w:b/>
+          <w:bCs/>
+          <w:i w:val="0"/>
+          <w:iCs w:val="0"/>
+          <w:sz w:val="24"/>
+          <w:szCs w:val="24"/>
+        </w:rPr>
+        <w:fldChar w:fldCharType="begin"/>
+      </w:r>
+      <w:r>
+        <w:rPr>
+          <w:rFonts w:asciiTheme="majorHAnsi" w:hAnsiTheme="majorHAnsi" w:cstheme="majorHAnsi"/>
+          <w:b/>
+          <w:bCs/>
+          <w:i w:val="0"/>
+          <w:iCs w:val="0"/>
+          <w:sz w:val="24"/>
+          <w:szCs w:val="24"/>
+        </w:rPr>
+        <w:instrText xml:space="preserve"> SEQ Table \* ARABIC </w:instrText>
+      </w:r>
+      <w:r>
+        <w:rPr>
+          <w:rFonts w:asciiTheme="majorHAnsi" w:hAnsiTheme="majorHAnsi" w:cstheme="majorHAnsi"/>
+          <w:b/>
+          <w:bCs/>
+          <w:i w:val="0"/>
+          <w:iCs w:val="0"/>
+          <w:sz w:val="24"/>
+          <w:szCs w:val="24"/>
+        </w:rPr>
+        <w:fldChar w:fldCharType="separate"/>
+      </w:r>
+      <w:r>
+        <w:rPr>
+          <w:rFonts w:asciiTheme="majorHAnsi" w:hAnsiTheme="majorHAnsi" w:cstheme="majorHAnsi"/>
+          <w:b/>
+          <w:bCs/>
+          <w:i w:val="0"/>
+          <w:iCs w:val="0"/>
+          <w:noProof/>
+          <w:sz w:val="24"/>
+          <w:szCs w:val="24"/>
+        </w:rPr>
+        <w:t>2</w:t>
+      </w:r>
+      <w:r>
+        <w:rPr>
+          <w:rFonts w:asciiTheme="majorHAnsi" w:hAnsiTheme="majorHAnsi" w:cstheme="majorHAnsi"/>
+          <w:b/>
+          <w:bCs/>
+          <w:i w:val="0"/>
+          <w:iCs w:val="0"/>
+          <w:sz w:val="24"/>
+          <w:szCs w:val="24"/>
+        </w:rPr>
+        <w:fldChar w:fldCharType="end"/>
+      </w:r>
+      <w:r>
+        <w:rPr>
+          <w:rFonts w:asciiTheme="majorHAnsi" w:hAnsiTheme="majorHAnsi" w:cstheme="majorHAnsi"/>
+          <w:i w:val="0"/>
+          <w:iCs w:val="0"/>
+          <w:sz w:val="24"/>
+          <w:szCs w:val="24"/>
+        </w:rPr>
+        <w:t>. Univariate analysis of variables correlate</w:t>
+      </w:r>
+      <w:r>
+        <w:rPr>
+          <w:rFonts w:asciiTheme="majorHAnsi" w:hAnsiTheme="majorHAnsi" w:cstheme="majorHAnsi"/>
+          <w:i w:val="0"/>
+          <w:iCs w:val="0"/>
+          <w:sz w:val="24"/>
+          <w:szCs w:val="24"/>
+        </w:rPr>
+        <w:t>s</w:t>
+      </w:r>
+      <w:r>
+        <w:rPr>
+          <w:rFonts w:asciiTheme="majorHAnsi" w:hAnsiTheme="majorHAnsi" w:cstheme="majorHAnsi"/>
+          <w:i w:val="0"/>
+          <w:iCs w:val="0"/>
+          <w:sz w:val="24"/>
+          <w:szCs w:val="24"/>
+        </w:rPr>
+        <w:t xml:space="preserve"> to SGRQ</w:t>
+      </w:r>
     </w:p>
     <w:tbl>
       <w:tblPr>
@@ -4246,6 +4405,7 @@
                 <w:sz w:val="22"/>
                 <w:szCs w:val="22"/>
               </w:rPr>
+              <w:lastRenderedPageBreak/>
               <w:t xml:space="preserve">Walking distance </w:t>
             </w:r>
           </w:p>
@@ -4477,7 +4637,6 @@
                 <w:sz w:val="22"/>
                 <w:szCs w:val="22"/>
               </w:rPr>
-              <w:lastRenderedPageBreak/>
               <w:t xml:space="preserve">     Moderate</w:t>
             </w:r>
           </w:p>
@@ -5446,6 +5605,103 @@
           <w:szCs w:val="24"/>
         </w:rPr>
       </w:pPr>
+    </w:p>
+    <w:p>
+      <w:pPr>
+        <w:pStyle w:val="Caption"/>
+        <w:keepNext/>
+        <w:jc w:val="center"/>
+        <w:rPr>
+          <w:rFonts w:asciiTheme="majorHAnsi" w:hAnsiTheme="majorHAnsi" w:cstheme="majorHAnsi"/>
+          <w:i w:val="0"/>
+          <w:iCs w:val="0"/>
+          <w:sz w:val="24"/>
+          <w:szCs w:val="24"/>
+        </w:rPr>
+      </w:pPr>
+      <w:r>
+        <w:rPr>
+          <w:rFonts w:asciiTheme="majorHAnsi" w:hAnsiTheme="majorHAnsi" w:cstheme="majorHAnsi"/>
+          <w:b/>
+          <w:bCs/>
+          <w:i w:val="0"/>
+          <w:iCs w:val="0"/>
+          <w:sz w:val="24"/>
+          <w:szCs w:val="24"/>
+        </w:rPr>
+        <w:t xml:space="preserve">Table </w:t>
+      </w:r>
+      <w:r>
+        <w:rPr>
+          <w:rFonts w:asciiTheme="majorHAnsi" w:hAnsiTheme="majorHAnsi" w:cstheme="majorHAnsi"/>
+          <w:b/>
+          <w:bCs/>
+          <w:i w:val="0"/>
+          <w:iCs w:val="0"/>
+          <w:sz w:val="24"/>
+          <w:szCs w:val="24"/>
+        </w:rPr>
+        <w:fldChar w:fldCharType="begin"/>
+      </w:r>
+      <w:r>
+        <w:rPr>
+          <w:rFonts w:asciiTheme="majorHAnsi" w:hAnsiTheme="majorHAnsi" w:cstheme="majorHAnsi"/>
+          <w:b/>
+          <w:bCs/>
+          <w:i w:val="0"/>
+          <w:iCs w:val="0"/>
+          <w:sz w:val="24"/>
+          <w:szCs w:val="24"/>
+        </w:rPr>
+        <w:instrText xml:space="preserve"> SEQ Table \* ARABIC </w:instrText>
+      </w:r>
+      <w:r>
+        <w:rPr>
+          <w:rFonts w:asciiTheme="majorHAnsi" w:hAnsiTheme="majorHAnsi" w:cstheme="majorHAnsi"/>
+          <w:b/>
+          <w:bCs/>
+          <w:i w:val="0"/>
+          <w:iCs w:val="0"/>
+          <w:sz w:val="24"/>
+          <w:szCs w:val="24"/>
+        </w:rPr>
+        <w:fldChar w:fldCharType="separate"/>
+      </w:r>
+      <w:r>
+        <w:rPr>
+          <w:rFonts w:asciiTheme="majorHAnsi" w:hAnsiTheme="majorHAnsi" w:cstheme="majorHAnsi"/>
+          <w:b/>
+          <w:bCs/>
+          <w:i w:val="0"/>
+          <w:iCs w:val="0"/>
+          <w:noProof/>
+          <w:sz w:val="24"/>
+          <w:szCs w:val="24"/>
+        </w:rPr>
+        <w:t>3</w:t>
+      </w:r>
+      <w:r>
+        <w:rPr>
+          <w:rFonts w:asciiTheme="majorHAnsi" w:hAnsiTheme="majorHAnsi" w:cstheme="majorHAnsi"/>
+          <w:b/>
+          <w:bCs/>
+          <w:i w:val="0"/>
+          <w:iCs w:val="0"/>
+          <w:sz w:val="24"/>
+          <w:szCs w:val="24"/>
+        </w:rPr>
+        <w:fldChar w:fldCharType="end"/>
+      </w:r>
+      <w:r>
+        <w:rPr>
+          <w:rFonts w:asciiTheme="majorHAnsi" w:hAnsiTheme="majorHAnsi" w:cstheme="majorHAnsi"/>
+          <w:i w:val="0"/>
+          <w:iCs w:val="0"/>
+          <w:sz w:val="24"/>
+          <w:szCs w:val="24"/>
+        </w:rPr>
+        <w:t>.Multivariate regression model to SGRQ</w:t>
+      </w:r>
     </w:p>
     <w:tbl>
       <w:tblPr>
@@ -14119,17 +14375,19 @@
     <w:pitch w:val="variable"/>
     <w:sig w:usb0="E4002EFF" w:usb1="C000E47F" w:usb2="00000009" w:usb3="00000000" w:csb0="000001FF" w:csb1="00000000"/>
   </w:font>
-  <w:font w:name="Aptos">
+  <w:font w:name="Calibri">
+    <w:panose1 w:val="020F0502020204030204"/>
     <w:charset w:val="00"/>
     <w:family w:val="swiss"/>
     <w:pitch w:val="variable"/>
-    <w:sig w:usb0="20000287" w:usb1="00000003" w:usb2="00000000" w:usb3="00000000" w:csb0="0000019F" w:csb1="00000000"/>
+    <w:sig w:usb0="E4002EFF" w:usb1="C200247B" w:usb2="00000009" w:usb3="00000000" w:csb0="000001FF" w:csb1="00000000"/>
   </w:font>
-  <w:font w:name="Aptos Display">
+  <w:font w:name="Calibri Light">
+    <w:panose1 w:val="020F0302020204030204"/>
     <w:charset w:val="00"/>
     <w:family w:val="swiss"/>
     <w:pitch w:val="variable"/>
-    <w:sig w:usb0="20000287" w:usb1="00000003" w:usb2="00000000" w:usb3="00000000" w:csb0="0000019F" w:csb1="00000000"/>
+    <w:sig w:usb0="E4002EFF" w:usb1="C200247B" w:usb2="00000009" w:usb3="00000000" w:csb0="000001FF" w:csb1="00000000"/>
   </w:font>
 </w:fonts>
 </file>
@@ -14153,9 +14411,11 @@
     <w:rsidRoot w:val="004779A9"/>
     <w:rsid w:val="00260A2C"/>
     <w:rsid w:val="002C6142"/>
+    <w:rsid w:val="0040458A"/>
     <w:rsid w:val="004779A9"/>
     <w:rsid w:val="009E3EF0"/>
     <w:rsid w:val="00A13D94"/>
+    <w:rsid w:val="00DE458D"/>
     <w:rsid w:val="00E668DA"/>
     <w:rsid w:val="00F1576E"/>
   </w:rsids>
@@ -14910,6 +15170,12 @@
 </file>
 
 <file path=customXml/item1.xml><?xml version="1.0" encoding="utf-8"?>
+<mappings xmlns="http://schemas.microsoft.com/pics">
+  <picture>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</picture>
+</mappings>
+</file>
+
+<file path=customXml/item2.xml><?xml version="1.0" encoding="utf-8"?>
 <?mso-contentType ?>
 <FormTemplates xmlns="http://schemas.microsoft.com/sharepoint/v3/contenttype/forms">
   <Display>DocumentLibraryForm</Display>
@@ -14918,144 +15184,7 @@
 </FormTemplates>
 </file>
 
-<file path=customXml/item2.xml><?xml version="1.0" encoding="utf-8"?>
-<mappings xmlns="http://schemas.microsoft.com/pics">
-  <picture>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</picture>
-</mappings>
-</file>
-
 <file path=customXml/item3.xml><?xml version="1.0" encoding="utf-8"?>
-<p:properties xmlns:p="http://schemas.microsoft.com/office/2006/metadata/properties" xmlns:xsi="http://www.w3.org/2001/XMLSchema-instance" xmlns:pc="http://schemas.microsoft.com/office/infopath/2007/PartnerControls">
-  <documentManagement>
-    <APDescription xmlns="307f2480-20c6-45d8-bdbb-cb934844bd0b">Gunakan templat laporan status proyek yang sudah diformat sebelumnya ini untuk memberi informasi terbaru tentang kemajuan kepada stakeholder utama Anda. Templat ini sesuai dengan templat lain dalam set desain Abadi, tetapi dapat dengan mudah dipersonalisasi dengan menggunakan tema dan gaya bawaan.
-</APDescription>
-    <AssetExpire xmlns="307f2480-20c6-45d8-bdbb-cb934844bd0b">2029-01-01T08:00:00+00:00</AssetExpire>
-    <CampaignTagsTaxHTField0 xmlns="307f2480-20c6-45d8-bdbb-cb934844bd0b">
-      <Terms xmlns="http://schemas.microsoft.com/office/infopath/2007/PartnerControls"/>
-    </CampaignTagsTaxHTField0>
-    <IntlLangReviewDate xmlns="307f2480-20c6-45d8-bdbb-cb934844bd0b" xsi:nil="true"/>
-    <TPFriendlyName xmlns="307f2480-20c6-45d8-bdbb-cb934844bd0b" xsi:nil="true"/>
-    <IntlLangReview xmlns="307f2480-20c6-45d8-bdbb-cb934844bd0b">false</IntlLangReview>
-    <LocLastLocAttemptVersionLookup xmlns="307f2480-20c6-45d8-bdbb-cb934844bd0b">834450</LocLastLocAttemptVersionLookup>
-    <PolicheckWords xmlns="307f2480-20c6-45d8-bdbb-cb934844bd0b" xsi:nil="true"/>
-    <SubmitterId xmlns="307f2480-20c6-45d8-bdbb-cb934844bd0b" xsi:nil="true"/>
-    <AcquiredFrom xmlns="307f2480-20c6-45d8-bdbb-cb934844bd0b">Internal MS</AcquiredFrom>
-    <EditorialStatus xmlns="307f2480-20c6-45d8-bdbb-cb934844bd0b">Complete</EditorialStatus>
-    <Markets xmlns="307f2480-20c6-45d8-bdbb-cb934844bd0b"/>
-    <OriginAsset xmlns="307f2480-20c6-45d8-bdbb-cb934844bd0b" xsi:nil="true"/>
-    <AssetStart xmlns="307f2480-20c6-45d8-bdbb-cb934844bd0b">2012-04-27T16:36:00+00:00</AssetStart>
-    <FriendlyTitle xmlns="307f2480-20c6-45d8-bdbb-cb934844bd0b" xsi:nil="true"/>
-    <MarketSpecific xmlns="307f2480-20c6-45d8-bdbb-cb934844bd0b">false</MarketSpecific>
-    <TPNamespace xmlns="307f2480-20c6-45d8-bdbb-cb934844bd0b" xsi:nil="true"/>
-    <PublishStatusLookup xmlns="307f2480-20c6-45d8-bdbb-cb934844bd0b">
-      <Value>71670</Value>
-    </PublishStatusLookup>
-    <APAuthor xmlns="307f2480-20c6-45d8-bdbb-cb934844bd0b">
-      <UserInfo>
-        <DisplayName>REDMOND\v-vaddu</DisplayName>
-        <AccountId>2567</AccountId>
-        <AccountType/>
-      </UserInfo>
-    </APAuthor>
-    <TPCommandLine xmlns="307f2480-20c6-45d8-bdbb-cb934844bd0b" xsi:nil="true"/>
-    <IntlLangReviewer xmlns="307f2480-20c6-45d8-bdbb-cb934844bd0b" xsi:nil="true"/>
-    <OpenTemplate xmlns="307f2480-20c6-45d8-bdbb-cb934844bd0b">true</OpenTemplate>
-    <CSXSubmissionDate xmlns="307f2480-20c6-45d8-bdbb-cb934844bd0b" xsi:nil="true"/>
-    <TaxCatchAll xmlns="307f2480-20c6-45d8-bdbb-cb934844bd0b"/>
-    <Manager xmlns="307f2480-20c6-45d8-bdbb-cb934844bd0b" xsi:nil="true"/>
-    <NumericId xmlns="307f2480-20c6-45d8-bdbb-cb934844bd0b" xsi:nil="true"/>
-    <ParentAssetId xmlns="307f2480-20c6-45d8-bdbb-cb934844bd0b" xsi:nil="true"/>
-    <OriginalSourceMarket xmlns="307f2480-20c6-45d8-bdbb-cb934844bd0b">english</OriginalSourceMarket>
-    <ApprovalStatus xmlns="307f2480-20c6-45d8-bdbb-cb934844bd0b">InProgress</ApprovalStatus>
-    <TPComponent xmlns="307f2480-20c6-45d8-bdbb-cb934844bd0b" xsi:nil="true"/>
-    <EditorialTags xmlns="307f2480-20c6-45d8-bdbb-cb934844bd0b" xsi:nil="true"/>
-    <TPExecutable xmlns="307f2480-20c6-45d8-bdbb-cb934844bd0b" xsi:nil="true"/>
-    <TPLaunchHelpLink xmlns="307f2480-20c6-45d8-bdbb-cb934844bd0b" xsi:nil="true"/>
-    <LocComments xmlns="307f2480-20c6-45d8-bdbb-cb934844bd0b" xsi:nil="true"/>
-    <LocRecommendedHandoff xmlns="307f2480-20c6-45d8-bdbb-cb934844bd0b" xsi:nil="true"/>
-    <SourceTitle xmlns="307f2480-20c6-45d8-bdbb-cb934844bd0b" xsi:nil="true"/>
-    <CSXUpdate xmlns="307f2480-20c6-45d8-bdbb-cb934844bd0b">false</CSXUpdate>
-    <IntlLocPriority xmlns="307f2480-20c6-45d8-bdbb-cb934844bd0b" xsi:nil="true"/>
-    <UAProjectedTotalWords xmlns="307f2480-20c6-45d8-bdbb-cb934844bd0b" xsi:nil="true"/>
-    <AssetType xmlns="307f2480-20c6-45d8-bdbb-cb934844bd0b">TP</AssetType>
-    <MachineTranslated xmlns="307f2480-20c6-45d8-bdbb-cb934844bd0b">false</MachineTranslated>
-    <OutputCachingOn xmlns="307f2480-20c6-45d8-bdbb-cb934844bd0b">false</OutputCachingOn>
-    <TemplateStatus xmlns="307f2480-20c6-45d8-bdbb-cb934844bd0b">Complete</TemplateStatus>
-    <IsSearchable xmlns="307f2480-20c6-45d8-bdbb-cb934844bd0b">true</IsSearchable>
-    <ContentItem xmlns="307f2480-20c6-45d8-bdbb-cb934844bd0b" xsi:nil="true"/>
-    <HandoffToMSDN xmlns="307f2480-20c6-45d8-bdbb-cb934844bd0b" xsi:nil="true"/>
-    <ShowIn xmlns="307f2480-20c6-45d8-bdbb-cb934844bd0b">Show everywhere</ShowIn>
-    <ThumbnailAssetId xmlns="307f2480-20c6-45d8-bdbb-cb934844bd0b" xsi:nil="true"/>
-    <UALocComments xmlns="307f2480-20c6-45d8-bdbb-cb934844bd0b" xsi:nil="true"/>
-    <UALocRecommendation xmlns="307f2480-20c6-45d8-bdbb-cb934844bd0b">Localize</UALocRecommendation>
-    <LastModifiedDateTime xmlns="307f2480-20c6-45d8-bdbb-cb934844bd0b" xsi:nil="true"/>
-    <LegacyData xmlns="307f2480-20c6-45d8-bdbb-cb934844bd0b" xsi:nil="true"/>
-    <LocManualTestRequired xmlns="307f2480-20c6-45d8-bdbb-cb934844bd0b">false</LocManualTestRequired>
-    <ClipArtFilename xmlns="307f2480-20c6-45d8-bdbb-cb934844bd0b" xsi:nil="true"/>
-    <TPApplication xmlns="307f2480-20c6-45d8-bdbb-cb934844bd0b" xsi:nil="true"/>
-    <CSXHash xmlns="307f2480-20c6-45d8-bdbb-cb934844bd0b" xsi:nil="true"/>
-    <DirectSourceMarket xmlns="307f2480-20c6-45d8-bdbb-cb934844bd0b">english</DirectSourceMarket>
-    <PrimaryImageGen xmlns="307f2480-20c6-45d8-bdbb-cb934844bd0b">true</PrimaryImageGen>
-    <PlannedPubDate xmlns="307f2480-20c6-45d8-bdbb-cb934844bd0b" xsi:nil="true"/>
-    <CSXSubmissionMarket xmlns="307f2480-20c6-45d8-bdbb-cb934844bd0b" xsi:nil="true"/>
-    <Downloads xmlns="307f2480-20c6-45d8-bdbb-cb934844bd0b">0</Downloads>
-    <ArtSampleDocs xmlns="307f2480-20c6-45d8-bdbb-cb934844bd0b" xsi:nil="true"/>
-    <TrustLevel xmlns="307f2480-20c6-45d8-bdbb-cb934844bd0b">1 Microsoft Managed Content</TrustLevel>
-    <BlockPublish xmlns="307f2480-20c6-45d8-bdbb-cb934844bd0b">false</BlockPublish>
-    <TPLaunchHelpLinkType xmlns="307f2480-20c6-45d8-bdbb-cb934844bd0b">Template</TPLaunchHelpLinkType>
-    <LocalizationTagsTaxHTField0 xmlns="307f2480-20c6-45d8-bdbb-cb934844bd0b">
-      <Terms xmlns="http://schemas.microsoft.com/office/infopath/2007/PartnerControls"/>
-    </LocalizationTagsTaxHTField0>
-    <BusinessGroup xmlns="307f2480-20c6-45d8-bdbb-cb934844bd0b" xsi:nil="true"/>
-    <Providers xmlns="307f2480-20c6-45d8-bdbb-cb934844bd0b" xsi:nil="true"/>
-    <TemplateTemplateType xmlns="307f2480-20c6-45d8-bdbb-cb934844bd0b">Word Document Template</TemplateTemplateType>
-    <TimesCloned xmlns="307f2480-20c6-45d8-bdbb-cb934844bd0b" xsi:nil="true"/>
-    <TPAppVersion xmlns="307f2480-20c6-45d8-bdbb-cb934844bd0b" xsi:nil="true"/>
-    <VoteCount xmlns="307f2480-20c6-45d8-bdbb-cb934844bd0b" xsi:nil="true"/>
-    <FeatureTagsTaxHTField0 xmlns="307f2480-20c6-45d8-bdbb-cb934844bd0b">
-      <Terms xmlns="http://schemas.microsoft.com/office/infopath/2007/PartnerControls"/>
-    </FeatureTagsTaxHTField0>
-    <Provider xmlns="307f2480-20c6-45d8-bdbb-cb934844bd0b" xsi:nil="true"/>
-    <UACurrentWords xmlns="307f2480-20c6-45d8-bdbb-cb934844bd0b" xsi:nil="true"/>
-    <AssetId xmlns="307f2480-20c6-45d8-bdbb-cb934844bd0b">TP102889878</AssetId>
-    <TPClientViewer xmlns="307f2480-20c6-45d8-bdbb-cb934844bd0b" xsi:nil="true"/>
-    <DSATActionTaken xmlns="307f2480-20c6-45d8-bdbb-cb934844bd0b" xsi:nil="true"/>
-    <APEditor xmlns="307f2480-20c6-45d8-bdbb-cb934844bd0b">
-      <UserInfo>
-        <DisplayName/>
-        <AccountId xsi:nil="true"/>
-        <AccountType/>
-      </UserInfo>
-    </APEditor>
-    <TPInstallLocation xmlns="307f2480-20c6-45d8-bdbb-cb934844bd0b" xsi:nil="true"/>
-    <OOCacheId xmlns="307f2480-20c6-45d8-bdbb-cb934844bd0b" xsi:nil="true"/>
-    <IsDeleted xmlns="307f2480-20c6-45d8-bdbb-cb934844bd0b">false</IsDeleted>
-    <PublishTargets xmlns="307f2480-20c6-45d8-bdbb-cb934844bd0b">OfficeOnlineVNext</PublishTargets>
-    <ApprovalLog xmlns="307f2480-20c6-45d8-bdbb-cb934844bd0b" xsi:nil="true"/>
-    <BugNumber xmlns="307f2480-20c6-45d8-bdbb-cb934844bd0b" xsi:nil="true"/>
-    <CrawlForDependencies xmlns="307f2480-20c6-45d8-bdbb-cb934844bd0b">false</CrawlForDependencies>
-    <InternalTagsTaxHTField0 xmlns="307f2480-20c6-45d8-bdbb-cb934844bd0b">
-      <Terms xmlns="http://schemas.microsoft.com/office/infopath/2007/PartnerControls"/>
-    </InternalTagsTaxHTField0>
-    <LastHandOff xmlns="307f2480-20c6-45d8-bdbb-cb934844bd0b" xsi:nil="true"/>
-    <Milestone xmlns="307f2480-20c6-45d8-bdbb-cb934844bd0b" xsi:nil="true"/>
-    <OriginalRelease xmlns="307f2480-20c6-45d8-bdbb-cb934844bd0b">15</OriginalRelease>
-    <RecommendationsModifier xmlns="307f2480-20c6-45d8-bdbb-cb934844bd0b" xsi:nil="true"/>
-    <ScenarioTagsTaxHTField0 xmlns="307f2480-20c6-45d8-bdbb-cb934844bd0b">
-      <Terms xmlns="http://schemas.microsoft.com/office/infopath/2007/PartnerControls"/>
-    </ScenarioTagsTaxHTField0>
-    <UANotes xmlns="307f2480-20c6-45d8-bdbb-cb934844bd0b" xsi:nil="true"/>
-    <LocMarketGroupTiers2 xmlns="307f2480-20c6-45d8-bdbb-cb934844bd0b" xsi:nil="true"/>
-    <NumOfRatings xmlns="307f2480-20c6-45d8-bdbb-cb934844bd0b" xsi:nil="true"/>
-  </documentManagement>
-</p:properties>
-</file>
-
-<file path=customXml/item4.xml><?xml version="1.0" encoding="utf-8"?>
-<b:Sources xmlns:b="http://schemas.openxmlformats.org/officeDocument/2006/bibliography" SelectedStyle="\APA.XSL" StyleName="APA"/>
-</file>
-
-<file path=customXml/item5.xml><?xml version="1.0" encoding="utf-8"?>
 <ct:contentTypeSchema xmlns:ct="http://schemas.microsoft.com/office/2006/metadata/contentType" xmlns:ma="http://schemas.microsoft.com/office/2006/metadata/properties/metaAttributes" ct:_="" ma:_="" ma:contentTypeName="TemplateFile" ma:contentTypeID="0x01010068F163DAA9C5884F9EC874F806A4314103009E17E477A3959840A8B91004C927D536" ma:contentTypeVersion="16" ma:contentTypeDescription="Create a new document." ma:contentTypeScope="" ma:versionID="b92faa841f724740d78945a85ace8220">
   <xsd:schema xmlns:xsd="http://www.w3.org/2001/XMLSchema" xmlns:xs="http://www.w3.org/2001/XMLSchema" xmlns:p="http://schemas.microsoft.com/office/2006/metadata/properties" xmlns:ns2="307f2480-20c6-45d8-bdbb-cb934844bd0b" targetNamespace="http://schemas.microsoft.com/office/2006/metadata/properties" ma:root="true" ma:fieldsID="28a88acf33e4b03c4d839939cee7b188" ns2:_="">
     <xsd:import namespace="307f2480-20c6-45d8-bdbb-cb934844bd0b"/>
@@ -16093,7 +16222,146 @@
 </ct:contentTypeSchema>
 </file>
 
+<file path=customXml/item4.xml><?xml version="1.0" encoding="utf-8"?>
+<b:Sources xmlns:b="http://schemas.openxmlformats.org/officeDocument/2006/bibliography" SelectedStyle="\APA.XSL" StyleName="APA"/>
+</file>
+
+<file path=customXml/item5.xml><?xml version="1.0" encoding="utf-8"?>
+<p:properties xmlns:p="http://schemas.microsoft.com/office/2006/metadata/properties" xmlns:xsi="http://www.w3.org/2001/XMLSchema-instance" xmlns:pc="http://schemas.microsoft.com/office/infopath/2007/PartnerControls">
+  <documentManagement>
+    <APDescription xmlns="307f2480-20c6-45d8-bdbb-cb934844bd0b">Gunakan templat laporan status proyek yang sudah diformat sebelumnya ini untuk memberi informasi terbaru tentang kemajuan kepada stakeholder utama Anda. Templat ini sesuai dengan templat lain dalam set desain Abadi, tetapi dapat dengan mudah dipersonalisasi dengan menggunakan tema dan gaya bawaan.
+</APDescription>
+    <AssetExpire xmlns="307f2480-20c6-45d8-bdbb-cb934844bd0b">2029-01-01T08:00:00+00:00</AssetExpire>
+    <CampaignTagsTaxHTField0 xmlns="307f2480-20c6-45d8-bdbb-cb934844bd0b">
+      <Terms xmlns="http://schemas.microsoft.com/office/infopath/2007/PartnerControls"/>
+    </CampaignTagsTaxHTField0>
+    <IntlLangReviewDate xmlns="307f2480-20c6-45d8-bdbb-cb934844bd0b" xsi:nil="true"/>
+    <TPFriendlyName xmlns="307f2480-20c6-45d8-bdbb-cb934844bd0b" xsi:nil="true"/>
+    <IntlLangReview xmlns="307f2480-20c6-45d8-bdbb-cb934844bd0b">false</IntlLangReview>
+    <LocLastLocAttemptVersionLookup xmlns="307f2480-20c6-45d8-bdbb-cb934844bd0b">834450</LocLastLocAttemptVersionLookup>
+    <PolicheckWords xmlns="307f2480-20c6-45d8-bdbb-cb934844bd0b" xsi:nil="true"/>
+    <SubmitterId xmlns="307f2480-20c6-45d8-bdbb-cb934844bd0b" xsi:nil="true"/>
+    <AcquiredFrom xmlns="307f2480-20c6-45d8-bdbb-cb934844bd0b">Internal MS</AcquiredFrom>
+    <EditorialStatus xmlns="307f2480-20c6-45d8-bdbb-cb934844bd0b">Complete</EditorialStatus>
+    <Markets xmlns="307f2480-20c6-45d8-bdbb-cb934844bd0b"/>
+    <OriginAsset xmlns="307f2480-20c6-45d8-bdbb-cb934844bd0b" xsi:nil="true"/>
+    <AssetStart xmlns="307f2480-20c6-45d8-bdbb-cb934844bd0b">2012-04-27T16:36:00+00:00</AssetStart>
+    <FriendlyTitle xmlns="307f2480-20c6-45d8-bdbb-cb934844bd0b" xsi:nil="true"/>
+    <MarketSpecific xmlns="307f2480-20c6-45d8-bdbb-cb934844bd0b">false</MarketSpecific>
+    <TPNamespace xmlns="307f2480-20c6-45d8-bdbb-cb934844bd0b" xsi:nil="true"/>
+    <PublishStatusLookup xmlns="307f2480-20c6-45d8-bdbb-cb934844bd0b">
+      <Value>71670</Value>
+    </PublishStatusLookup>
+    <APAuthor xmlns="307f2480-20c6-45d8-bdbb-cb934844bd0b">
+      <UserInfo>
+        <DisplayName>REDMOND\v-vaddu</DisplayName>
+        <AccountId>2567</AccountId>
+        <AccountType/>
+      </UserInfo>
+    </APAuthor>
+    <TPCommandLine xmlns="307f2480-20c6-45d8-bdbb-cb934844bd0b" xsi:nil="true"/>
+    <IntlLangReviewer xmlns="307f2480-20c6-45d8-bdbb-cb934844bd0b" xsi:nil="true"/>
+    <OpenTemplate xmlns="307f2480-20c6-45d8-bdbb-cb934844bd0b">true</OpenTemplate>
+    <CSXSubmissionDate xmlns="307f2480-20c6-45d8-bdbb-cb934844bd0b" xsi:nil="true"/>
+    <TaxCatchAll xmlns="307f2480-20c6-45d8-bdbb-cb934844bd0b"/>
+    <Manager xmlns="307f2480-20c6-45d8-bdbb-cb934844bd0b" xsi:nil="true"/>
+    <NumericId xmlns="307f2480-20c6-45d8-bdbb-cb934844bd0b" xsi:nil="true"/>
+    <ParentAssetId xmlns="307f2480-20c6-45d8-bdbb-cb934844bd0b" xsi:nil="true"/>
+    <OriginalSourceMarket xmlns="307f2480-20c6-45d8-bdbb-cb934844bd0b">english</OriginalSourceMarket>
+    <ApprovalStatus xmlns="307f2480-20c6-45d8-bdbb-cb934844bd0b">InProgress</ApprovalStatus>
+    <TPComponent xmlns="307f2480-20c6-45d8-bdbb-cb934844bd0b" xsi:nil="true"/>
+    <EditorialTags xmlns="307f2480-20c6-45d8-bdbb-cb934844bd0b" xsi:nil="true"/>
+    <TPExecutable xmlns="307f2480-20c6-45d8-bdbb-cb934844bd0b" xsi:nil="true"/>
+    <TPLaunchHelpLink xmlns="307f2480-20c6-45d8-bdbb-cb934844bd0b" xsi:nil="true"/>
+    <LocComments xmlns="307f2480-20c6-45d8-bdbb-cb934844bd0b" xsi:nil="true"/>
+    <LocRecommendedHandoff xmlns="307f2480-20c6-45d8-bdbb-cb934844bd0b" xsi:nil="true"/>
+    <SourceTitle xmlns="307f2480-20c6-45d8-bdbb-cb934844bd0b" xsi:nil="true"/>
+    <CSXUpdate xmlns="307f2480-20c6-45d8-bdbb-cb934844bd0b">false</CSXUpdate>
+    <IntlLocPriority xmlns="307f2480-20c6-45d8-bdbb-cb934844bd0b" xsi:nil="true"/>
+    <UAProjectedTotalWords xmlns="307f2480-20c6-45d8-bdbb-cb934844bd0b" xsi:nil="true"/>
+    <AssetType xmlns="307f2480-20c6-45d8-bdbb-cb934844bd0b">TP</AssetType>
+    <MachineTranslated xmlns="307f2480-20c6-45d8-bdbb-cb934844bd0b">false</MachineTranslated>
+    <OutputCachingOn xmlns="307f2480-20c6-45d8-bdbb-cb934844bd0b">false</OutputCachingOn>
+    <TemplateStatus xmlns="307f2480-20c6-45d8-bdbb-cb934844bd0b">Complete</TemplateStatus>
+    <IsSearchable xmlns="307f2480-20c6-45d8-bdbb-cb934844bd0b">true</IsSearchable>
+    <ContentItem xmlns="307f2480-20c6-45d8-bdbb-cb934844bd0b" xsi:nil="true"/>
+    <HandoffToMSDN xmlns="307f2480-20c6-45d8-bdbb-cb934844bd0b" xsi:nil="true"/>
+    <ShowIn xmlns="307f2480-20c6-45d8-bdbb-cb934844bd0b">Show everywhere</ShowIn>
+    <ThumbnailAssetId xmlns="307f2480-20c6-45d8-bdbb-cb934844bd0b" xsi:nil="true"/>
+    <UALocComments xmlns="307f2480-20c6-45d8-bdbb-cb934844bd0b" xsi:nil="true"/>
+    <UALocRecommendation xmlns="307f2480-20c6-45d8-bdbb-cb934844bd0b">Localize</UALocRecommendation>
+    <LastModifiedDateTime xmlns="307f2480-20c6-45d8-bdbb-cb934844bd0b" xsi:nil="true"/>
+    <LegacyData xmlns="307f2480-20c6-45d8-bdbb-cb934844bd0b" xsi:nil="true"/>
+    <LocManualTestRequired xmlns="307f2480-20c6-45d8-bdbb-cb934844bd0b">false</LocManualTestRequired>
+    <ClipArtFilename xmlns="307f2480-20c6-45d8-bdbb-cb934844bd0b" xsi:nil="true"/>
+    <TPApplication xmlns="307f2480-20c6-45d8-bdbb-cb934844bd0b" xsi:nil="true"/>
+    <CSXHash xmlns="307f2480-20c6-45d8-bdbb-cb934844bd0b" xsi:nil="true"/>
+    <DirectSourceMarket xmlns="307f2480-20c6-45d8-bdbb-cb934844bd0b">english</DirectSourceMarket>
+    <PrimaryImageGen xmlns="307f2480-20c6-45d8-bdbb-cb934844bd0b">true</PrimaryImageGen>
+    <PlannedPubDate xmlns="307f2480-20c6-45d8-bdbb-cb934844bd0b" xsi:nil="true"/>
+    <CSXSubmissionMarket xmlns="307f2480-20c6-45d8-bdbb-cb934844bd0b" xsi:nil="true"/>
+    <Downloads xmlns="307f2480-20c6-45d8-bdbb-cb934844bd0b">0</Downloads>
+    <ArtSampleDocs xmlns="307f2480-20c6-45d8-bdbb-cb934844bd0b" xsi:nil="true"/>
+    <TrustLevel xmlns="307f2480-20c6-45d8-bdbb-cb934844bd0b">1 Microsoft Managed Content</TrustLevel>
+    <BlockPublish xmlns="307f2480-20c6-45d8-bdbb-cb934844bd0b">false</BlockPublish>
+    <TPLaunchHelpLinkType xmlns="307f2480-20c6-45d8-bdbb-cb934844bd0b">Template</TPLaunchHelpLinkType>
+    <LocalizationTagsTaxHTField0 xmlns="307f2480-20c6-45d8-bdbb-cb934844bd0b">
+      <Terms xmlns="http://schemas.microsoft.com/office/infopath/2007/PartnerControls"/>
+    </LocalizationTagsTaxHTField0>
+    <BusinessGroup xmlns="307f2480-20c6-45d8-bdbb-cb934844bd0b" xsi:nil="true"/>
+    <Providers xmlns="307f2480-20c6-45d8-bdbb-cb934844bd0b" xsi:nil="true"/>
+    <TemplateTemplateType xmlns="307f2480-20c6-45d8-bdbb-cb934844bd0b">Word Document Template</TemplateTemplateType>
+    <TimesCloned xmlns="307f2480-20c6-45d8-bdbb-cb934844bd0b" xsi:nil="true"/>
+    <TPAppVersion xmlns="307f2480-20c6-45d8-bdbb-cb934844bd0b" xsi:nil="true"/>
+    <VoteCount xmlns="307f2480-20c6-45d8-bdbb-cb934844bd0b" xsi:nil="true"/>
+    <FeatureTagsTaxHTField0 xmlns="307f2480-20c6-45d8-bdbb-cb934844bd0b">
+      <Terms xmlns="http://schemas.microsoft.com/office/infopath/2007/PartnerControls"/>
+    </FeatureTagsTaxHTField0>
+    <Provider xmlns="307f2480-20c6-45d8-bdbb-cb934844bd0b" xsi:nil="true"/>
+    <UACurrentWords xmlns="307f2480-20c6-45d8-bdbb-cb934844bd0b" xsi:nil="true"/>
+    <AssetId xmlns="307f2480-20c6-45d8-bdbb-cb934844bd0b">TP102889878</AssetId>
+    <TPClientViewer xmlns="307f2480-20c6-45d8-bdbb-cb934844bd0b" xsi:nil="true"/>
+    <DSATActionTaken xmlns="307f2480-20c6-45d8-bdbb-cb934844bd0b" xsi:nil="true"/>
+    <APEditor xmlns="307f2480-20c6-45d8-bdbb-cb934844bd0b">
+      <UserInfo>
+        <DisplayName/>
+        <AccountId xsi:nil="true"/>
+        <AccountType/>
+      </UserInfo>
+    </APEditor>
+    <TPInstallLocation xmlns="307f2480-20c6-45d8-bdbb-cb934844bd0b" xsi:nil="true"/>
+    <OOCacheId xmlns="307f2480-20c6-45d8-bdbb-cb934844bd0b" xsi:nil="true"/>
+    <IsDeleted xmlns="307f2480-20c6-45d8-bdbb-cb934844bd0b">false</IsDeleted>
+    <PublishTargets xmlns="307f2480-20c6-45d8-bdbb-cb934844bd0b">OfficeOnlineVNext</PublishTargets>
+    <ApprovalLog xmlns="307f2480-20c6-45d8-bdbb-cb934844bd0b" xsi:nil="true"/>
+    <BugNumber xmlns="307f2480-20c6-45d8-bdbb-cb934844bd0b" xsi:nil="true"/>
+    <CrawlForDependencies xmlns="307f2480-20c6-45d8-bdbb-cb934844bd0b">false</CrawlForDependencies>
+    <InternalTagsTaxHTField0 xmlns="307f2480-20c6-45d8-bdbb-cb934844bd0b">
+      <Terms xmlns="http://schemas.microsoft.com/office/infopath/2007/PartnerControls"/>
+    </InternalTagsTaxHTField0>
+    <LastHandOff xmlns="307f2480-20c6-45d8-bdbb-cb934844bd0b" xsi:nil="true"/>
+    <Milestone xmlns="307f2480-20c6-45d8-bdbb-cb934844bd0b" xsi:nil="true"/>
+    <OriginalRelease xmlns="307f2480-20c6-45d8-bdbb-cb934844bd0b">15</OriginalRelease>
+    <RecommendationsModifier xmlns="307f2480-20c6-45d8-bdbb-cb934844bd0b" xsi:nil="true"/>
+    <ScenarioTagsTaxHTField0 xmlns="307f2480-20c6-45d8-bdbb-cb934844bd0b">
+      <Terms xmlns="http://schemas.microsoft.com/office/infopath/2007/PartnerControls"/>
+    </ScenarioTagsTaxHTField0>
+    <UANotes xmlns="307f2480-20c6-45d8-bdbb-cb934844bd0b" xsi:nil="true"/>
+    <LocMarketGroupTiers2 xmlns="307f2480-20c6-45d8-bdbb-cb934844bd0b" xsi:nil="true"/>
+    <NumOfRatings xmlns="307f2480-20c6-45d8-bdbb-cb934844bd0b" xsi:nil="true"/>
+  </documentManagement>
+</p:properties>
+</file>
+
 <file path=customXml/itemProps1.xml><?xml version="1.0" encoding="utf-8"?>
+<ds:datastoreItem xmlns:ds="http://schemas.openxmlformats.org/officeDocument/2006/customXml" ds:itemID="{47E18979-C756-43FD-9D2A-15203E6A502A}">
+  <ds:schemaRefs>
+    <ds:schemaRef ds:uri="http://schemas.microsoft.com/pics"/>
+  </ds:schemaRefs>
+</ds:datastoreItem>
+</file>
+
+<file path=customXml/itemProps2.xml><?xml version="1.0" encoding="utf-8"?>
 <ds:datastoreItem xmlns:ds="http://schemas.openxmlformats.org/officeDocument/2006/customXml" ds:itemID="{CB4D8F08-0B0B-40DA-8EE8-275EFF741070}">
   <ds:schemaRefs>
     <ds:schemaRef ds:uri="http://schemas.microsoft.com/sharepoint/v3/contenttype/forms"/>
@@ -16101,33 +16369,7 @@
 </ds:datastoreItem>
 </file>
 
-<file path=customXml/itemProps2.xml><?xml version="1.0" encoding="utf-8"?>
-<ds:datastoreItem xmlns:ds="http://schemas.openxmlformats.org/officeDocument/2006/customXml" ds:itemID="{47E18979-C756-43FD-9D2A-15203E6A502A}">
-  <ds:schemaRefs>
-    <ds:schemaRef ds:uri="http://schemas.microsoft.com/pics"/>
-  </ds:schemaRefs>
-</ds:datastoreItem>
-</file>
-
 <file path=customXml/itemProps3.xml><?xml version="1.0" encoding="utf-8"?>
-<ds:datastoreItem xmlns:ds="http://schemas.openxmlformats.org/officeDocument/2006/customXml" ds:itemID="{4B3642D1-7274-4FB5-B19D-29489B799433}">
-  <ds:schemaRefs>
-    <ds:schemaRef ds:uri="http://schemas.microsoft.com/office/2006/metadata/properties"/>
-    <ds:schemaRef ds:uri="http://schemas.microsoft.com/office/infopath/2007/PartnerControls"/>
-    <ds:schemaRef ds:uri="307f2480-20c6-45d8-bdbb-cb934844bd0b"/>
-  </ds:schemaRefs>
-</ds:datastoreItem>
-</file>
-
-<file path=customXml/itemProps4.xml><?xml version="1.0" encoding="utf-8"?>
-<ds:datastoreItem xmlns:ds="http://schemas.openxmlformats.org/officeDocument/2006/customXml" ds:itemID="{B26573B7-3080-4FD2-9D53-88E0C00E3BCB}">
-  <ds:schemaRefs>
-    <ds:schemaRef ds:uri="http://schemas.openxmlformats.org/officeDocument/2006/bibliography"/>
-  </ds:schemaRefs>
-</ds:datastoreItem>
-</file>
-
-<file path=customXml/itemProps5.xml><?xml version="1.0" encoding="utf-8"?>
 <ds:datastoreItem xmlns:ds="http://schemas.openxmlformats.org/officeDocument/2006/customXml" ds:itemID="{90360986-D7C5-4724-9BE5-7AE5E4B3C9F6}">
   <ds:schemaRefs>
     <ds:schemaRef ds:uri="http://schemas.microsoft.com/office/2006/metadata/contentType"/>
@@ -16143,4 +16385,22 @@
     <ds:schemaRef ds:uri="http://schemas.microsoft.com/internal/obd"/>
   </ds:schemaRefs>
 </ds:datastoreItem>
+</file>
+
+<file path=customXml/itemProps4.xml><?xml version="1.0" encoding="utf-8"?>
+<ds:datastoreItem xmlns:ds="http://schemas.openxmlformats.org/officeDocument/2006/customXml" ds:itemID="{B26573B7-3080-4FD2-9D53-88E0C00E3BCB}">
+  <ds:schemaRefs>
+    <ds:schemaRef ds:uri="http://schemas.openxmlformats.org/officeDocument/2006/bibliography"/>
+  </ds:schemaRefs>
+</ds:datastoreItem>
+</file>
+
+<file path=customXml/itemProps5.xml><?xml version="1.0" encoding="utf-8"?>
+<ds:datastoreItem xmlns:ds="http://schemas.openxmlformats.org/officeDocument/2006/customXml" ds:itemID="{4B3642D1-7274-4FB5-B19D-29489B799433}">
+  <ds:schemaRefs>
+    <ds:schemaRef ds:uri="http://schemas.microsoft.com/office/2006/metadata/properties"/>
+    <ds:schemaRef ds:uri="http://schemas.microsoft.com/office/infopath/2007/PartnerControls"/>
+    <ds:schemaRef ds:uri="307f2480-20c6-45d8-bdbb-cb934844bd0b"/>
+  </ds:schemaRefs>
+</ds:datastoreItem>
 </file>
</xml_diff>

<commit_message>
some edits in file upload
reupload pictures
</commit_message>
<xml_diff>
--- a/analysis-report.docx
+++ b/analysis-report.docx
@@ -434,7 +434,7 @@
           <w:szCs w:val="24"/>
           <w:lang w:eastAsia="id-ID"/>
         </w:rPr>
-        <w:t>with</w:t>
+        <w:t xml:space="preserve">St. George’s Respiratory Questionnaire (SGRQ) </w:t>
       </w:r>
       <w:r>
         <w:rPr>
@@ -445,7 +445,7 @@
           <w:szCs w:val="24"/>
           <w:lang w:eastAsia="id-ID"/>
         </w:rPr>
-        <w:t xml:space="preserve"> Quality of Life (SGRQ) value in COPD patients.</w:t>
+        <w:t>value in COPD patients.</w:t>
       </w:r>
     </w:p>
     <w:p>
@@ -1119,6 +1119,7 @@
           <w:sz w:val="24"/>
           <w:szCs w:val="24"/>
         </w:rPr>
+        <w:lastRenderedPageBreak/>
         <w:t xml:space="preserve">Lung </w:t>
       </w:r>
       <w:r>
@@ -1161,7 +1162,6 @@
           <w:sz w:val="24"/>
           <w:szCs w:val="24"/>
         </w:rPr>
-        <w:lastRenderedPageBreak/>
         <w:t>Anxiety Depression:</w:t>
       </w:r>
       <w:r>
@@ -4311,6 +4311,7 @@
                 <w:sz w:val="22"/>
                 <w:szCs w:val="22"/>
               </w:rPr>
+              <w:lastRenderedPageBreak/>
               <w:t>Smoking</w:t>
             </w:r>
           </w:p>
@@ -4394,7 +4395,6 @@
                 <w:sz w:val="22"/>
                 <w:szCs w:val="22"/>
               </w:rPr>
-              <w:lastRenderedPageBreak/>
               <w:t xml:space="preserve">FEV </w:t>
             </w:r>
           </w:p>
@@ -6312,23 +6312,7 @@
                 <w:rFonts w:asciiTheme="majorHAnsi" w:hAnsiTheme="majorHAnsi" w:cstheme="majorHAnsi"/>
                 <w:color w:val="000000"/>
               </w:rPr>
-              <w:t xml:space="preserve">-12.34 </w:t>
-            </w:r>
-            <w:proofErr w:type="spellStart"/>
-            <w:r>
-              <w:rPr>
-                <w:rFonts w:asciiTheme="majorHAnsi" w:hAnsiTheme="majorHAnsi" w:cstheme="majorHAnsi"/>
-                <w:color w:val="000000"/>
-              </w:rPr>
-              <w:t>to</w:t>
-            </w:r>
-            <w:proofErr w:type="spellEnd"/>
-            <w:r>
-              <w:rPr>
-                <w:rFonts w:asciiTheme="majorHAnsi" w:hAnsiTheme="majorHAnsi" w:cstheme="majorHAnsi"/>
-                <w:color w:val="000000"/>
-              </w:rPr>
-              <w:t xml:space="preserve"> 88.09</w:t>
+              <w:t>-12.34 to 88.09</w:t>
             </w:r>
           </w:p>
         </w:tc>
@@ -6601,23 +6585,7 @@
                 <w:rFonts w:asciiTheme="majorHAnsi" w:hAnsiTheme="majorHAnsi" w:cstheme="majorHAnsi"/>
                 <w:color w:val="000000"/>
               </w:rPr>
-              <w:t xml:space="preserve">-0.68 </w:t>
-            </w:r>
-            <w:proofErr w:type="spellStart"/>
-            <w:r>
-              <w:rPr>
-                <w:rFonts w:asciiTheme="majorHAnsi" w:hAnsiTheme="majorHAnsi" w:cstheme="majorHAnsi"/>
-                <w:color w:val="000000"/>
-              </w:rPr>
-              <w:t>to</w:t>
-            </w:r>
-            <w:proofErr w:type="spellEnd"/>
-            <w:r>
-              <w:rPr>
-                <w:rFonts w:asciiTheme="majorHAnsi" w:hAnsiTheme="majorHAnsi" w:cstheme="majorHAnsi"/>
-                <w:color w:val="000000"/>
-              </w:rPr>
-              <w:t xml:space="preserve"> 0.27</w:t>
+              <w:t>-0.68 to 0.27</w:t>
             </w:r>
           </w:p>
         </w:tc>
@@ -12152,6 +12120,1295 @@
           <w:tcPr>
             <w:cnfStyle w:val="001000000000" w:firstRow="0" w:lastRow="0" w:firstColumn="1" w:lastColumn="0" w:oddVBand="0" w:evenVBand="0" w:oddHBand="0" w:evenHBand="0" w:firstRowFirstColumn="0" w:firstRowLastColumn="0" w:lastRowFirstColumn="0" w:lastRowLastColumn="0"/>
             <w:tcW w:w="1041" w:type="dxa"/>
+            <w:shd w:val="clear" w:color="auto" w:fill="auto"/>
+          </w:tcPr>
+          <w:p>
+            <w:pPr>
+              <w:pStyle w:val="ListParagraph"/>
+              <w:spacing w:line="276" w:lineRule="auto"/>
+              <w:ind w:left="0"/>
+              <w:rPr>
+                <w:rFonts w:asciiTheme="majorHAnsi" w:hAnsiTheme="majorHAnsi" w:cstheme="majorHAnsi"/>
+                <w:color w:val="auto"/>
+              </w:rPr>
+            </w:pPr>
+          </w:p>
+        </w:tc>
+        <w:tc>
+          <w:tcPr>
+            <w:tcW w:w="3006" w:type="dxa"/>
+            <w:shd w:val="clear" w:color="auto" w:fill="auto"/>
+          </w:tcPr>
+          <w:p>
+            <w:pPr>
+              <w:pStyle w:val="ListParagraph"/>
+              <w:spacing w:line="276" w:lineRule="auto"/>
+              <w:ind w:left="0"/>
+              <w:cnfStyle w:val="000000100000" w:firstRow="0" w:lastRow="0" w:firstColumn="0" w:lastColumn="0" w:oddVBand="0" w:evenVBand="0" w:oddHBand="1" w:evenHBand="0" w:firstRowFirstColumn="0" w:firstRowLastColumn="0" w:lastRowFirstColumn="0" w:lastRowLastColumn="0"/>
+              <w:rPr>
+                <w:rFonts w:asciiTheme="majorHAnsi" w:hAnsiTheme="majorHAnsi" w:cstheme="majorHAnsi"/>
+                <w:color w:val="auto"/>
+              </w:rPr>
+            </w:pPr>
+            <w:r>
+              <w:rPr>
+                <w:rFonts w:asciiTheme="majorHAnsi" w:hAnsiTheme="majorHAnsi" w:cstheme="majorHAnsi"/>
+                <w:color w:val="auto"/>
+              </w:rPr>
+              <w:t>Comorbid1</w:t>
+            </w:r>
+          </w:p>
+        </w:tc>
+        <w:tc>
+          <w:tcPr>
+            <w:tcW w:w="801" w:type="dxa"/>
+            <w:shd w:val="clear" w:color="auto" w:fill="auto"/>
+          </w:tcPr>
+          <w:p>
+            <w:pPr>
+              <w:pStyle w:val="HTMLPreformatted"/>
+              <w:shd w:val="clear" w:color="auto" w:fill="FFFFFF"/>
+              <w:spacing w:line="276" w:lineRule="auto"/>
+              <w:jc w:val="center"/>
+              <w:cnfStyle w:val="000000100000" w:firstRow="0" w:lastRow="0" w:firstColumn="0" w:lastColumn="0" w:oddVBand="0" w:evenVBand="0" w:oddHBand="1" w:evenHBand="0" w:firstRowFirstColumn="0" w:firstRowLastColumn="0" w:lastRowFirstColumn="0" w:lastRowLastColumn="0"/>
+              <w:rPr>
+                <w:rFonts w:asciiTheme="majorHAnsi" w:hAnsiTheme="majorHAnsi" w:cstheme="majorHAnsi"/>
+                <w:color w:val="000000"/>
+              </w:rPr>
+            </w:pPr>
+            <w:r>
+              <w:rPr>
+                <w:rFonts w:asciiTheme="majorHAnsi" w:hAnsiTheme="majorHAnsi" w:cstheme="majorHAnsi"/>
+                <w:color w:val="000000"/>
+              </w:rPr>
+              <w:t>1.70</w:t>
+            </w:r>
+          </w:p>
+        </w:tc>
+        <w:tc>
+          <w:tcPr>
+            <w:tcW w:w="1531" w:type="dxa"/>
+            <w:shd w:val="clear" w:color="auto" w:fill="auto"/>
+          </w:tcPr>
+          <w:p>
+            <w:pPr>
+              <w:pStyle w:val="ListParagraph"/>
+              <w:spacing w:line="276" w:lineRule="auto"/>
+              <w:ind w:left="0"/>
+              <w:jc w:val="center"/>
+              <w:cnfStyle w:val="000000100000" w:firstRow="0" w:lastRow="0" w:firstColumn="0" w:lastColumn="0" w:oddVBand="0" w:evenVBand="0" w:oddHBand="1" w:evenHBand="0" w:firstRowFirstColumn="0" w:firstRowLastColumn="0" w:lastRowFirstColumn="0" w:lastRowLastColumn="0"/>
+              <w:rPr>
+                <w:rFonts w:asciiTheme="majorHAnsi" w:hAnsiTheme="majorHAnsi" w:cstheme="majorHAnsi"/>
+                <w:color w:val="auto"/>
+              </w:rPr>
+            </w:pPr>
+            <w:r>
+              <w:rPr>
+                <w:rFonts w:asciiTheme="majorHAnsi" w:hAnsiTheme="majorHAnsi" w:cstheme="majorHAnsi"/>
+                <w:color w:val="auto"/>
+              </w:rPr>
+              <w:t>-2.73</w:t>
+            </w:r>
+            <w:r>
+              <w:rPr>
+                <w:rFonts w:asciiTheme="majorHAnsi" w:hAnsiTheme="majorHAnsi" w:cstheme="majorHAnsi"/>
+                <w:color w:val="auto"/>
+              </w:rPr>
+              <w:t xml:space="preserve"> to </w:t>
+            </w:r>
+            <w:r>
+              <w:rPr>
+                <w:rFonts w:asciiTheme="majorHAnsi" w:hAnsiTheme="majorHAnsi" w:cstheme="majorHAnsi"/>
+                <w:color w:val="auto"/>
+              </w:rPr>
+              <w:t>6.14</w:t>
+            </w:r>
+          </w:p>
+        </w:tc>
+        <w:tc>
+          <w:tcPr>
+            <w:tcW w:w="850" w:type="dxa"/>
+            <w:shd w:val="clear" w:color="auto" w:fill="auto"/>
+          </w:tcPr>
+          <w:p>
+            <w:pPr>
+              <w:pStyle w:val="HTMLPreformatted"/>
+              <w:shd w:val="clear" w:color="auto" w:fill="FFFFFF"/>
+              <w:spacing w:line="276" w:lineRule="auto"/>
+              <w:jc w:val="center"/>
+              <w:cnfStyle w:val="000000100000" w:firstRow="0" w:lastRow="0" w:firstColumn="0" w:lastColumn="0" w:oddVBand="0" w:evenVBand="0" w:oddHBand="1" w:evenHBand="0" w:firstRowFirstColumn="0" w:firstRowLastColumn="0" w:lastRowFirstColumn="0" w:lastRowLastColumn="0"/>
+              <w:rPr>
+                <w:rFonts w:asciiTheme="majorHAnsi" w:hAnsiTheme="majorHAnsi" w:cstheme="majorHAnsi"/>
+                <w:color w:val="000000"/>
+              </w:rPr>
+            </w:pPr>
+            <w:r>
+              <w:rPr>
+                <w:rFonts w:asciiTheme="majorHAnsi" w:hAnsiTheme="majorHAnsi" w:cstheme="majorHAnsi"/>
+                <w:color w:val="000000"/>
+              </w:rPr>
+              <w:t>0.447</w:t>
+            </w:r>
+          </w:p>
+        </w:tc>
+        <w:tc>
+          <w:tcPr>
+            <w:tcW w:w="709" w:type="dxa"/>
+            <w:shd w:val="clear" w:color="auto" w:fill="auto"/>
+          </w:tcPr>
+          <w:p>
+            <w:pPr>
+              <w:pStyle w:val="ListParagraph"/>
+              <w:spacing w:line="276" w:lineRule="auto"/>
+              <w:ind w:left="0"/>
+              <w:cnfStyle w:val="000000100000" w:firstRow="0" w:lastRow="0" w:firstColumn="0" w:lastColumn="0" w:oddVBand="0" w:evenVBand="0" w:oddHBand="1" w:evenHBand="0" w:firstRowFirstColumn="0" w:firstRowLastColumn="0" w:lastRowFirstColumn="0" w:lastRowLastColumn="0"/>
+              <w:rPr>
+                <w:rFonts w:asciiTheme="majorHAnsi" w:hAnsiTheme="majorHAnsi" w:cstheme="majorHAnsi"/>
+                <w:color w:val="auto"/>
+              </w:rPr>
+            </w:pPr>
+          </w:p>
+        </w:tc>
+        <w:tc>
+          <w:tcPr>
+            <w:tcW w:w="1276" w:type="dxa"/>
+            <w:shd w:val="clear" w:color="auto" w:fill="auto"/>
+          </w:tcPr>
+          <w:p>
+            <w:pPr>
+              <w:pStyle w:val="ListParagraph"/>
+              <w:spacing w:line="276" w:lineRule="auto"/>
+              <w:ind w:left="0"/>
+              <w:cnfStyle w:val="000000100000" w:firstRow="0" w:lastRow="0" w:firstColumn="0" w:lastColumn="0" w:oddVBand="0" w:evenVBand="0" w:oddHBand="1" w:evenHBand="0" w:firstRowFirstColumn="0" w:firstRowLastColumn="0" w:lastRowFirstColumn="0" w:lastRowLastColumn="0"/>
+              <w:rPr>
+                <w:rFonts w:asciiTheme="majorHAnsi" w:hAnsiTheme="majorHAnsi" w:cstheme="majorHAnsi"/>
+                <w:color w:val="auto"/>
+              </w:rPr>
+            </w:pPr>
+          </w:p>
+        </w:tc>
+        <w:tc>
+          <w:tcPr>
+            <w:tcW w:w="850" w:type="dxa"/>
+            <w:shd w:val="clear" w:color="auto" w:fill="auto"/>
+          </w:tcPr>
+          <w:p>
+            <w:pPr>
+              <w:pStyle w:val="ListParagraph"/>
+              <w:spacing w:line="276" w:lineRule="auto"/>
+              <w:ind w:left="0"/>
+              <w:cnfStyle w:val="000000100000" w:firstRow="0" w:lastRow="0" w:firstColumn="0" w:lastColumn="0" w:oddVBand="0" w:evenVBand="0" w:oddHBand="1" w:evenHBand="0" w:firstRowFirstColumn="0" w:firstRowLastColumn="0" w:lastRowFirstColumn="0" w:lastRowLastColumn="0"/>
+              <w:rPr>
+                <w:rFonts w:asciiTheme="majorHAnsi" w:hAnsiTheme="majorHAnsi" w:cstheme="majorHAnsi"/>
+                <w:color w:val="auto"/>
+              </w:rPr>
+            </w:pPr>
+          </w:p>
+        </w:tc>
+      </w:tr>
+      <w:tr>
+        <w:tc>
+          <w:tcPr>
+            <w:cnfStyle w:val="001000000000" w:firstRow="0" w:lastRow="0" w:firstColumn="1" w:lastColumn="0" w:oddVBand="0" w:evenVBand="0" w:oddHBand="0" w:evenHBand="0" w:firstRowFirstColumn="0" w:firstRowLastColumn="0" w:lastRowFirstColumn="0" w:lastRowLastColumn="0"/>
+            <w:tcW w:w="1041" w:type="dxa"/>
+            <w:shd w:val="clear" w:color="auto" w:fill="auto"/>
+          </w:tcPr>
+          <w:p>
+            <w:pPr>
+              <w:pStyle w:val="ListParagraph"/>
+              <w:spacing w:line="276" w:lineRule="auto"/>
+              <w:ind w:left="0"/>
+              <w:rPr>
+                <w:rFonts w:asciiTheme="majorHAnsi" w:hAnsiTheme="majorHAnsi" w:cstheme="majorHAnsi"/>
+                <w:color w:val="auto"/>
+              </w:rPr>
+            </w:pPr>
+            <w:r>
+              <w:rPr>
+                <w:rFonts w:asciiTheme="majorHAnsi" w:hAnsiTheme="majorHAnsi" w:cstheme="majorHAnsi"/>
+                <w:color w:val="auto"/>
+              </w:rPr>
+              <w:t>Mlr6</w:t>
+            </w:r>
+          </w:p>
+        </w:tc>
+        <w:tc>
+          <w:tcPr>
+            <w:tcW w:w="3006" w:type="dxa"/>
+            <w:shd w:val="clear" w:color="auto" w:fill="auto"/>
+          </w:tcPr>
+          <w:p>
+            <w:pPr>
+              <w:pStyle w:val="ListParagraph"/>
+              <w:spacing w:line="276" w:lineRule="auto"/>
+              <w:ind w:left="0"/>
+              <w:cnfStyle w:val="000000000000" w:firstRow="0" w:lastRow="0" w:firstColumn="0" w:lastColumn="0" w:oddVBand="0" w:evenVBand="0" w:oddHBand="0" w:evenHBand="0" w:firstRowFirstColumn="0" w:firstRowLastColumn="0" w:lastRowFirstColumn="0" w:lastRowLastColumn="0"/>
+              <w:rPr>
+                <w:rFonts w:asciiTheme="majorHAnsi" w:hAnsiTheme="majorHAnsi" w:cstheme="majorHAnsi"/>
+                <w:color w:val="auto"/>
+              </w:rPr>
+            </w:pPr>
+            <w:r>
+              <w:rPr>
+                <w:rFonts w:asciiTheme="majorHAnsi" w:hAnsiTheme="majorHAnsi" w:cstheme="majorHAnsi"/>
+                <w:color w:val="auto"/>
+              </w:rPr>
+              <w:t>Intercept</w:t>
+            </w:r>
+          </w:p>
+        </w:tc>
+        <w:tc>
+          <w:tcPr>
+            <w:tcW w:w="801" w:type="dxa"/>
+            <w:shd w:val="clear" w:color="auto" w:fill="auto"/>
+          </w:tcPr>
+          <w:p>
+            <w:pPr>
+              <w:pStyle w:val="HTMLPreformatted"/>
+              <w:shd w:val="clear" w:color="auto" w:fill="FFFFFF"/>
+              <w:spacing w:line="276" w:lineRule="auto"/>
+              <w:jc w:val="center"/>
+              <w:cnfStyle w:val="000000000000" w:firstRow="0" w:lastRow="0" w:firstColumn="0" w:lastColumn="0" w:oddVBand="0" w:evenVBand="0" w:oddHBand="0" w:evenHBand="0" w:firstRowFirstColumn="0" w:firstRowLastColumn="0" w:lastRowFirstColumn="0" w:lastRowLastColumn="0"/>
+              <w:rPr>
+                <w:rFonts w:asciiTheme="majorHAnsi" w:hAnsiTheme="majorHAnsi" w:cstheme="majorHAnsi"/>
+                <w:color w:val="000000"/>
+              </w:rPr>
+            </w:pPr>
+            <w:r>
+              <w:rPr>
+                <w:rFonts w:asciiTheme="majorHAnsi" w:hAnsiTheme="majorHAnsi" w:cstheme="majorHAnsi"/>
+                <w:color w:val="000000"/>
+              </w:rPr>
+              <w:t>24.45</w:t>
+            </w:r>
+          </w:p>
+        </w:tc>
+        <w:tc>
+          <w:tcPr>
+            <w:tcW w:w="1531" w:type="dxa"/>
+            <w:shd w:val="clear" w:color="auto" w:fill="auto"/>
+          </w:tcPr>
+          <w:p>
+            <w:pPr>
+              <w:pStyle w:val="ListParagraph"/>
+              <w:spacing w:line="276" w:lineRule="auto"/>
+              <w:ind w:left="0"/>
+              <w:jc w:val="center"/>
+              <w:cnfStyle w:val="000000000000" w:firstRow="0" w:lastRow="0" w:firstColumn="0" w:lastColumn="0" w:oddVBand="0" w:evenVBand="0" w:oddHBand="0" w:evenHBand="0" w:firstRowFirstColumn="0" w:firstRowLastColumn="0" w:lastRowFirstColumn="0" w:lastRowLastColumn="0"/>
+              <w:rPr>
+                <w:rFonts w:asciiTheme="majorHAnsi" w:hAnsiTheme="majorHAnsi" w:cstheme="majorHAnsi"/>
+                <w:color w:val="auto"/>
+              </w:rPr>
+            </w:pPr>
+            <w:r>
+              <w:rPr>
+                <w:rFonts w:asciiTheme="majorHAnsi" w:hAnsiTheme="majorHAnsi" w:cstheme="majorHAnsi"/>
+                <w:color w:val="auto"/>
+              </w:rPr>
+              <w:t>-4.04 to 52.95</w:t>
+            </w:r>
+          </w:p>
+        </w:tc>
+        <w:tc>
+          <w:tcPr>
+            <w:tcW w:w="850" w:type="dxa"/>
+            <w:shd w:val="clear" w:color="auto" w:fill="auto"/>
+          </w:tcPr>
+          <w:p>
+            <w:pPr>
+              <w:pStyle w:val="HTMLPreformatted"/>
+              <w:shd w:val="clear" w:color="auto" w:fill="FFFFFF"/>
+              <w:spacing w:line="276" w:lineRule="auto"/>
+              <w:jc w:val="center"/>
+              <w:cnfStyle w:val="000000000000" w:firstRow="0" w:lastRow="0" w:firstColumn="0" w:lastColumn="0" w:oddVBand="0" w:evenVBand="0" w:oddHBand="0" w:evenHBand="0" w:firstRowFirstColumn="0" w:firstRowLastColumn="0" w:lastRowFirstColumn="0" w:lastRowLastColumn="0"/>
+              <w:rPr>
+                <w:rFonts w:asciiTheme="majorHAnsi" w:hAnsiTheme="majorHAnsi" w:cstheme="majorHAnsi"/>
+                <w:color w:val="000000"/>
+              </w:rPr>
+            </w:pPr>
+            <w:r>
+              <w:rPr>
+                <w:rFonts w:asciiTheme="majorHAnsi" w:hAnsiTheme="majorHAnsi" w:cstheme="majorHAnsi"/>
+                <w:color w:val="000000"/>
+              </w:rPr>
+              <w:t>0.092</w:t>
+            </w:r>
+          </w:p>
+        </w:tc>
+        <w:tc>
+          <w:tcPr>
+            <w:tcW w:w="709" w:type="dxa"/>
+            <w:shd w:val="clear" w:color="auto" w:fill="auto"/>
+          </w:tcPr>
+          <w:p>
+            <w:pPr>
+              <w:pStyle w:val="ListParagraph"/>
+              <w:spacing w:line="276" w:lineRule="auto"/>
+              <w:ind w:left="0"/>
+              <w:cnfStyle w:val="000000000000" w:firstRow="0" w:lastRow="0" w:firstColumn="0" w:lastColumn="0" w:oddVBand="0" w:evenVBand="0" w:oddHBand="0" w:evenHBand="0" w:firstRowFirstColumn="0" w:firstRowLastColumn="0" w:lastRowFirstColumn="0" w:lastRowLastColumn="0"/>
+              <w:rPr>
+                <w:rFonts w:asciiTheme="majorHAnsi" w:hAnsiTheme="majorHAnsi" w:cstheme="majorHAnsi"/>
+                <w:color w:val="auto"/>
+              </w:rPr>
+            </w:pPr>
+            <w:r>
+              <w:rPr>
+                <w:rFonts w:asciiTheme="majorHAnsi" w:hAnsiTheme="majorHAnsi" w:cstheme="majorHAnsi"/>
+                <w:color w:val="auto"/>
+              </w:rPr>
+              <w:t>0.696</w:t>
+            </w:r>
+          </w:p>
+        </w:tc>
+        <w:tc>
+          <w:tcPr>
+            <w:tcW w:w="1276" w:type="dxa"/>
+            <w:shd w:val="clear" w:color="auto" w:fill="auto"/>
+          </w:tcPr>
+          <w:p>
+            <w:pPr>
+              <w:pStyle w:val="ListParagraph"/>
+              <w:spacing w:line="276" w:lineRule="auto"/>
+              <w:ind w:left="0"/>
+              <w:cnfStyle w:val="000000000000" w:firstRow="0" w:lastRow="0" w:firstColumn="0" w:lastColumn="0" w:oddVBand="0" w:evenVBand="0" w:oddHBand="0" w:evenHBand="0" w:firstRowFirstColumn="0" w:firstRowLastColumn="0" w:lastRowFirstColumn="0" w:lastRowLastColumn="0"/>
+              <w:rPr>
+                <w:rFonts w:asciiTheme="majorHAnsi" w:hAnsiTheme="majorHAnsi" w:cstheme="majorHAnsi"/>
+                <w:color w:val="auto"/>
+              </w:rPr>
+            </w:pPr>
+            <w:r>
+              <w:rPr>
+                <w:rFonts w:asciiTheme="majorHAnsi" w:hAnsiTheme="majorHAnsi" w:cstheme="majorHAnsi"/>
+                <w:color w:val="auto"/>
+              </w:rPr>
+              <w:t>(6,78)29.8</w:t>
+            </w:r>
+          </w:p>
+        </w:tc>
+        <w:tc>
+          <w:tcPr>
+            <w:tcW w:w="850" w:type="dxa"/>
+            <w:shd w:val="clear" w:color="auto" w:fill="auto"/>
+          </w:tcPr>
+          <w:p>
+            <w:pPr>
+              <w:pStyle w:val="ListParagraph"/>
+              <w:spacing w:line="276" w:lineRule="auto"/>
+              <w:ind w:left="0"/>
+              <w:cnfStyle w:val="000000000000" w:firstRow="0" w:lastRow="0" w:firstColumn="0" w:lastColumn="0" w:oddVBand="0" w:evenVBand="0" w:oddHBand="0" w:evenHBand="0" w:firstRowFirstColumn="0" w:firstRowLastColumn="0" w:lastRowFirstColumn="0" w:lastRowLastColumn="0"/>
+              <w:rPr>
+                <w:rFonts w:asciiTheme="majorHAnsi" w:hAnsiTheme="majorHAnsi" w:cstheme="majorHAnsi"/>
+                <w:color w:val="auto"/>
+              </w:rPr>
+            </w:pPr>
+            <w:r>
+              <w:rPr>
+                <w:rFonts w:asciiTheme="majorHAnsi" w:hAnsiTheme="majorHAnsi" w:cstheme="majorHAnsi"/>
+                <w:color w:val="auto"/>
+              </w:rPr>
+              <w:t>&lt;0.001</w:t>
+            </w:r>
+          </w:p>
+        </w:tc>
+      </w:tr>
+      <w:tr>
+        <w:trPr>
+          <w:cnfStyle w:val="000000100000" w:firstRow="0" w:lastRow="0" w:firstColumn="0" w:lastColumn="0" w:oddVBand="0" w:evenVBand="0" w:oddHBand="1" w:evenHBand="0" w:firstRowFirstColumn="0" w:firstRowLastColumn="0" w:lastRowFirstColumn="0" w:lastRowLastColumn="0"/>
+        </w:trPr>
+        <w:tc>
+          <w:tcPr>
+            <w:cnfStyle w:val="001000000000" w:firstRow="0" w:lastRow="0" w:firstColumn="1" w:lastColumn="0" w:oddVBand="0" w:evenVBand="0" w:oddHBand="0" w:evenHBand="0" w:firstRowFirstColumn="0" w:firstRowLastColumn="0" w:lastRowFirstColumn="0" w:lastRowLastColumn="0"/>
+            <w:tcW w:w="1041" w:type="dxa"/>
+            <w:shd w:val="clear" w:color="auto" w:fill="auto"/>
+          </w:tcPr>
+          <w:p>
+            <w:pPr>
+              <w:pStyle w:val="ListParagraph"/>
+              <w:spacing w:line="276" w:lineRule="auto"/>
+              <w:ind w:left="0"/>
+              <w:rPr>
+                <w:rFonts w:asciiTheme="majorHAnsi" w:hAnsiTheme="majorHAnsi" w:cstheme="majorHAnsi"/>
+                <w:color w:val="auto"/>
+              </w:rPr>
+            </w:pPr>
+          </w:p>
+        </w:tc>
+        <w:tc>
+          <w:tcPr>
+            <w:tcW w:w="3006" w:type="dxa"/>
+            <w:shd w:val="clear" w:color="auto" w:fill="auto"/>
+          </w:tcPr>
+          <w:p>
+            <w:pPr>
+              <w:pStyle w:val="ListParagraph"/>
+              <w:spacing w:line="276" w:lineRule="auto"/>
+              <w:ind w:left="0"/>
+              <w:cnfStyle w:val="000000100000" w:firstRow="0" w:lastRow="0" w:firstColumn="0" w:lastColumn="0" w:oddVBand="0" w:evenVBand="0" w:oddHBand="1" w:evenHBand="0" w:firstRowFirstColumn="0" w:firstRowLastColumn="0" w:lastRowFirstColumn="0" w:lastRowLastColumn="0"/>
+              <w:rPr>
+                <w:rFonts w:asciiTheme="majorHAnsi" w:hAnsiTheme="majorHAnsi" w:cstheme="majorHAnsi"/>
+                <w:color w:val="auto"/>
+              </w:rPr>
+            </w:pPr>
+            <w:r>
+              <w:rPr>
+                <w:rFonts w:asciiTheme="majorHAnsi" w:hAnsiTheme="majorHAnsi" w:cstheme="majorHAnsi"/>
+                <w:color w:val="auto"/>
+              </w:rPr>
+              <w:t>CAT</w:t>
+            </w:r>
+          </w:p>
+        </w:tc>
+        <w:tc>
+          <w:tcPr>
+            <w:tcW w:w="801" w:type="dxa"/>
+            <w:shd w:val="clear" w:color="auto" w:fill="auto"/>
+          </w:tcPr>
+          <w:p>
+            <w:pPr>
+              <w:pStyle w:val="HTMLPreformatted"/>
+              <w:shd w:val="clear" w:color="auto" w:fill="FFFFFF"/>
+              <w:spacing w:line="276" w:lineRule="auto"/>
+              <w:jc w:val="center"/>
+              <w:cnfStyle w:val="000000100000" w:firstRow="0" w:lastRow="0" w:firstColumn="0" w:lastColumn="0" w:oddVBand="0" w:evenVBand="0" w:oddHBand="1" w:evenHBand="0" w:firstRowFirstColumn="0" w:firstRowLastColumn="0" w:lastRowFirstColumn="0" w:lastRowLastColumn="0"/>
+              <w:rPr>
+                <w:rFonts w:asciiTheme="majorHAnsi" w:hAnsiTheme="majorHAnsi" w:cstheme="majorHAnsi"/>
+                <w:color w:val="000000"/>
+              </w:rPr>
+            </w:pPr>
+            <w:r>
+              <w:rPr>
+                <w:rFonts w:asciiTheme="majorHAnsi" w:hAnsiTheme="majorHAnsi" w:cstheme="majorHAnsi"/>
+                <w:color w:val="000000"/>
+              </w:rPr>
+              <w:t>1.355</w:t>
+            </w:r>
+          </w:p>
+        </w:tc>
+        <w:tc>
+          <w:tcPr>
+            <w:tcW w:w="1531" w:type="dxa"/>
+            <w:shd w:val="clear" w:color="auto" w:fill="auto"/>
+          </w:tcPr>
+          <w:p>
+            <w:pPr>
+              <w:pStyle w:val="ListParagraph"/>
+              <w:spacing w:line="276" w:lineRule="auto"/>
+              <w:ind w:left="0"/>
+              <w:jc w:val="center"/>
+              <w:cnfStyle w:val="000000100000" w:firstRow="0" w:lastRow="0" w:firstColumn="0" w:lastColumn="0" w:oddVBand="0" w:evenVBand="0" w:oddHBand="1" w:evenHBand="0" w:firstRowFirstColumn="0" w:firstRowLastColumn="0" w:lastRowFirstColumn="0" w:lastRowLastColumn="0"/>
+              <w:rPr>
+                <w:rFonts w:asciiTheme="majorHAnsi" w:hAnsiTheme="majorHAnsi" w:cstheme="majorHAnsi"/>
+                <w:color w:val="auto"/>
+              </w:rPr>
+            </w:pPr>
+            <w:r>
+              <w:rPr>
+                <w:rFonts w:asciiTheme="majorHAnsi" w:hAnsiTheme="majorHAnsi" w:cstheme="majorHAnsi"/>
+                <w:color w:val="auto"/>
+              </w:rPr>
+              <w:t>1.02 to 1.68</w:t>
+            </w:r>
+          </w:p>
+        </w:tc>
+        <w:tc>
+          <w:tcPr>
+            <w:tcW w:w="850" w:type="dxa"/>
+            <w:shd w:val="clear" w:color="auto" w:fill="auto"/>
+          </w:tcPr>
+          <w:p>
+            <w:pPr>
+              <w:pStyle w:val="HTMLPreformatted"/>
+              <w:shd w:val="clear" w:color="auto" w:fill="FFFFFF"/>
+              <w:spacing w:line="276" w:lineRule="auto"/>
+              <w:jc w:val="center"/>
+              <w:cnfStyle w:val="000000100000" w:firstRow="0" w:lastRow="0" w:firstColumn="0" w:lastColumn="0" w:oddVBand="0" w:evenVBand="0" w:oddHBand="1" w:evenHBand="0" w:firstRowFirstColumn="0" w:firstRowLastColumn="0" w:lastRowFirstColumn="0" w:lastRowLastColumn="0"/>
+              <w:rPr>
+                <w:rFonts w:asciiTheme="majorHAnsi" w:hAnsiTheme="majorHAnsi" w:cstheme="majorHAnsi"/>
+                <w:color w:val="000000"/>
+              </w:rPr>
+            </w:pPr>
+            <w:r>
+              <w:rPr>
+                <w:rFonts w:asciiTheme="majorHAnsi" w:hAnsiTheme="majorHAnsi" w:cstheme="majorHAnsi"/>
+                <w:color w:val="000000"/>
+              </w:rPr>
+              <w:t>&lt;0.001</w:t>
+            </w:r>
+          </w:p>
+        </w:tc>
+        <w:tc>
+          <w:tcPr>
+            <w:tcW w:w="709" w:type="dxa"/>
+            <w:shd w:val="clear" w:color="auto" w:fill="auto"/>
+          </w:tcPr>
+          <w:p>
+            <w:pPr>
+              <w:pStyle w:val="ListParagraph"/>
+              <w:spacing w:line="276" w:lineRule="auto"/>
+              <w:ind w:left="0"/>
+              <w:cnfStyle w:val="000000100000" w:firstRow="0" w:lastRow="0" w:firstColumn="0" w:lastColumn="0" w:oddVBand="0" w:evenVBand="0" w:oddHBand="1" w:evenHBand="0" w:firstRowFirstColumn="0" w:firstRowLastColumn="0" w:lastRowFirstColumn="0" w:lastRowLastColumn="0"/>
+              <w:rPr>
+                <w:rFonts w:asciiTheme="majorHAnsi" w:hAnsiTheme="majorHAnsi" w:cstheme="majorHAnsi"/>
+                <w:color w:val="auto"/>
+              </w:rPr>
+            </w:pPr>
+          </w:p>
+        </w:tc>
+        <w:tc>
+          <w:tcPr>
+            <w:tcW w:w="1276" w:type="dxa"/>
+            <w:shd w:val="clear" w:color="auto" w:fill="auto"/>
+          </w:tcPr>
+          <w:p>
+            <w:pPr>
+              <w:pStyle w:val="ListParagraph"/>
+              <w:spacing w:line="276" w:lineRule="auto"/>
+              <w:ind w:left="0"/>
+              <w:cnfStyle w:val="000000100000" w:firstRow="0" w:lastRow="0" w:firstColumn="0" w:lastColumn="0" w:oddVBand="0" w:evenVBand="0" w:oddHBand="1" w:evenHBand="0" w:firstRowFirstColumn="0" w:firstRowLastColumn="0" w:lastRowFirstColumn="0" w:lastRowLastColumn="0"/>
+              <w:rPr>
+                <w:rFonts w:asciiTheme="majorHAnsi" w:hAnsiTheme="majorHAnsi" w:cstheme="majorHAnsi"/>
+                <w:color w:val="auto"/>
+              </w:rPr>
+            </w:pPr>
+          </w:p>
+        </w:tc>
+        <w:tc>
+          <w:tcPr>
+            <w:tcW w:w="850" w:type="dxa"/>
+            <w:shd w:val="clear" w:color="auto" w:fill="auto"/>
+          </w:tcPr>
+          <w:p>
+            <w:pPr>
+              <w:pStyle w:val="ListParagraph"/>
+              <w:spacing w:line="276" w:lineRule="auto"/>
+              <w:ind w:left="0"/>
+              <w:cnfStyle w:val="000000100000" w:firstRow="0" w:lastRow="0" w:firstColumn="0" w:lastColumn="0" w:oddVBand="0" w:evenVBand="0" w:oddHBand="1" w:evenHBand="0" w:firstRowFirstColumn="0" w:firstRowLastColumn="0" w:lastRowFirstColumn="0" w:lastRowLastColumn="0"/>
+              <w:rPr>
+                <w:rFonts w:asciiTheme="majorHAnsi" w:hAnsiTheme="majorHAnsi" w:cstheme="majorHAnsi"/>
+                <w:color w:val="auto"/>
+              </w:rPr>
+            </w:pPr>
+          </w:p>
+        </w:tc>
+      </w:tr>
+      <w:tr>
+        <w:tc>
+          <w:tcPr>
+            <w:cnfStyle w:val="001000000000" w:firstRow="0" w:lastRow="0" w:firstColumn="1" w:lastColumn="0" w:oddVBand="0" w:evenVBand="0" w:oddHBand="0" w:evenHBand="0" w:firstRowFirstColumn="0" w:firstRowLastColumn="0" w:lastRowFirstColumn="0" w:lastRowLastColumn="0"/>
+            <w:tcW w:w="1041" w:type="dxa"/>
+            <w:shd w:val="clear" w:color="auto" w:fill="auto"/>
+          </w:tcPr>
+          <w:p>
+            <w:pPr>
+              <w:pStyle w:val="ListParagraph"/>
+              <w:spacing w:line="276" w:lineRule="auto"/>
+              <w:ind w:left="0"/>
+              <w:rPr>
+                <w:rFonts w:asciiTheme="majorHAnsi" w:hAnsiTheme="majorHAnsi" w:cstheme="majorHAnsi"/>
+                <w:color w:val="auto"/>
+              </w:rPr>
+            </w:pPr>
+          </w:p>
+        </w:tc>
+        <w:tc>
+          <w:tcPr>
+            <w:tcW w:w="3006" w:type="dxa"/>
+            <w:shd w:val="clear" w:color="auto" w:fill="auto"/>
+          </w:tcPr>
+          <w:p>
+            <w:pPr>
+              <w:pStyle w:val="ListParagraph"/>
+              <w:spacing w:line="276" w:lineRule="auto"/>
+              <w:ind w:left="0"/>
+              <w:cnfStyle w:val="000000000000" w:firstRow="0" w:lastRow="0" w:firstColumn="0" w:lastColumn="0" w:oddVBand="0" w:evenVBand="0" w:oddHBand="0" w:evenHBand="0" w:firstRowFirstColumn="0" w:firstRowLastColumn="0" w:lastRowFirstColumn="0" w:lastRowLastColumn="0"/>
+              <w:rPr>
+                <w:rFonts w:asciiTheme="majorHAnsi" w:hAnsiTheme="majorHAnsi" w:cstheme="majorHAnsi"/>
+                <w:color w:val="auto"/>
+              </w:rPr>
+            </w:pPr>
+            <w:r>
+              <w:rPr>
+                <w:rFonts w:asciiTheme="majorHAnsi" w:hAnsiTheme="majorHAnsi" w:cstheme="majorHAnsi"/>
+                <w:color w:val="auto"/>
+              </w:rPr>
+              <w:t>HAD</w:t>
+            </w:r>
+          </w:p>
+        </w:tc>
+        <w:tc>
+          <w:tcPr>
+            <w:tcW w:w="801" w:type="dxa"/>
+            <w:shd w:val="clear" w:color="auto" w:fill="auto"/>
+          </w:tcPr>
+          <w:p>
+            <w:pPr>
+              <w:pStyle w:val="HTMLPreformatted"/>
+              <w:shd w:val="clear" w:color="auto" w:fill="FFFFFF"/>
+              <w:spacing w:line="276" w:lineRule="auto"/>
+              <w:jc w:val="center"/>
+              <w:cnfStyle w:val="000000000000" w:firstRow="0" w:lastRow="0" w:firstColumn="0" w:lastColumn="0" w:oddVBand="0" w:evenVBand="0" w:oddHBand="0" w:evenHBand="0" w:firstRowFirstColumn="0" w:firstRowLastColumn="0" w:lastRowFirstColumn="0" w:lastRowLastColumn="0"/>
+              <w:rPr>
+                <w:rFonts w:asciiTheme="majorHAnsi" w:hAnsiTheme="majorHAnsi" w:cstheme="majorHAnsi"/>
+                <w:color w:val="000000"/>
+              </w:rPr>
+            </w:pPr>
+            <w:r>
+              <w:rPr>
+                <w:rFonts w:asciiTheme="majorHAnsi" w:hAnsiTheme="majorHAnsi" w:cstheme="majorHAnsi"/>
+                <w:color w:val="000000"/>
+              </w:rPr>
+              <w:t>0.559</w:t>
+            </w:r>
+          </w:p>
+        </w:tc>
+        <w:tc>
+          <w:tcPr>
+            <w:tcW w:w="1531" w:type="dxa"/>
+            <w:shd w:val="clear" w:color="auto" w:fill="auto"/>
+          </w:tcPr>
+          <w:p>
+            <w:pPr>
+              <w:pStyle w:val="ListParagraph"/>
+              <w:spacing w:line="276" w:lineRule="auto"/>
+              <w:ind w:left="0"/>
+              <w:jc w:val="center"/>
+              <w:cnfStyle w:val="000000000000" w:firstRow="0" w:lastRow="0" w:firstColumn="0" w:lastColumn="0" w:oddVBand="0" w:evenVBand="0" w:oddHBand="0" w:evenHBand="0" w:firstRowFirstColumn="0" w:firstRowLastColumn="0" w:lastRowFirstColumn="0" w:lastRowLastColumn="0"/>
+              <w:rPr>
+                <w:rFonts w:asciiTheme="majorHAnsi" w:hAnsiTheme="majorHAnsi" w:cstheme="majorHAnsi"/>
+                <w:color w:val="auto"/>
+              </w:rPr>
+            </w:pPr>
+            <w:r>
+              <w:rPr>
+                <w:rFonts w:asciiTheme="majorHAnsi" w:hAnsiTheme="majorHAnsi" w:cstheme="majorHAnsi"/>
+                <w:color w:val="auto"/>
+              </w:rPr>
+              <w:t>0.18 to 0.93</w:t>
+            </w:r>
+          </w:p>
+        </w:tc>
+        <w:tc>
+          <w:tcPr>
+            <w:tcW w:w="850" w:type="dxa"/>
+            <w:shd w:val="clear" w:color="auto" w:fill="auto"/>
+          </w:tcPr>
+          <w:p>
+            <w:pPr>
+              <w:pStyle w:val="HTMLPreformatted"/>
+              <w:shd w:val="clear" w:color="auto" w:fill="FFFFFF"/>
+              <w:spacing w:line="276" w:lineRule="auto"/>
+              <w:cnfStyle w:val="000000000000" w:firstRow="0" w:lastRow="0" w:firstColumn="0" w:lastColumn="0" w:oddVBand="0" w:evenVBand="0" w:oddHBand="0" w:evenHBand="0" w:firstRowFirstColumn="0" w:firstRowLastColumn="0" w:lastRowFirstColumn="0" w:lastRowLastColumn="0"/>
+              <w:rPr>
+                <w:rFonts w:asciiTheme="majorHAnsi" w:hAnsiTheme="majorHAnsi" w:cstheme="majorHAnsi"/>
+                <w:color w:val="000000"/>
+              </w:rPr>
+            </w:pPr>
+            <w:r>
+              <w:rPr>
+                <w:rFonts w:asciiTheme="majorHAnsi" w:hAnsiTheme="majorHAnsi" w:cstheme="majorHAnsi"/>
+                <w:color w:val="000000"/>
+              </w:rPr>
+              <w:t xml:space="preserve">  0.004</w:t>
+            </w:r>
+          </w:p>
+        </w:tc>
+        <w:tc>
+          <w:tcPr>
+            <w:tcW w:w="709" w:type="dxa"/>
+            <w:shd w:val="clear" w:color="auto" w:fill="auto"/>
+          </w:tcPr>
+          <w:p>
+            <w:pPr>
+              <w:pStyle w:val="ListParagraph"/>
+              <w:spacing w:line="276" w:lineRule="auto"/>
+              <w:ind w:left="0"/>
+              <w:cnfStyle w:val="000000000000" w:firstRow="0" w:lastRow="0" w:firstColumn="0" w:lastColumn="0" w:oddVBand="0" w:evenVBand="0" w:oddHBand="0" w:evenHBand="0" w:firstRowFirstColumn="0" w:firstRowLastColumn="0" w:lastRowFirstColumn="0" w:lastRowLastColumn="0"/>
+              <w:rPr>
+                <w:rFonts w:asciiTheme="majorHAnsi" w:hAnsiTheme="majorHAnsi" w:cstheme="majorHAnsi"/>
+                <w:color w:val="auto"/>
+              </w:rPr>
+            </w:pPr>
+          </w:p>
+        </w:tc>
+        <w:tc>
+          <w:tcPr>
+            <w:tcW w:w="1276" w:type="dxa"/>
+            <w:shd w:val="clear" w:color="auto" w:fill="auto"/>
+          </w:tcPr>
+          <w:p>
+            <w:pPr>
+              <w:pStyle w:val="ListParagraph"/>
+              <w:spacing w:line="276" w:lineRule="auto"/>
+              <w:ind w:left="0"/>
+              <w:cnfStyle w:val="000000000000" w:firstRow="0" w:lastRow="0" w:firstColumn="0" w:lastColumn="0" w:oddVBand="0" w:evenVBand="0" w:oddHBand="0" w:evenHBand="0" w:firstRowFirstColumn="0" w:firstRowLastColumn="0" w:lastRowFirstColumn="0" w:lastRowLastColumn="0"/>
+              <w:rPr>
+                <w:rFonts w:asciiTheme="majorHAnsi" w:hAnsiTheme="majorHAnsi" w:cstheme="majorHAnsi"/>
+                <w:color w:val="auto"/>
+              </w:rPr>
+            </w:pPr>
+          </w:p>
+        </w:tc>
+        <w:tc>
+          <w:tcPr>
+            <w:tcW w:w="850" w:type="dxa"/>
+            <w:shd w:val="clear" w:color="auto" w:fill="auto"/>
+          </w:tcPr>
+          <w:p>
+            <w:pPr>
+              <w:pStyle w:val="ListParagraph"/>
+              <w:spacing w:line="276" w:lineRule="auto"/>
+              <w:ind w:left="0"/>
+              <w:cnfStyle w:val="000000000000" w:firstRow="0" w:lastRow="0" w:firstColumn="0" w:lastColumn="0" w:oddVBand="0" w:evenVBand="0" w:oddHBand="0" w:evenHBand="0" w:firstRowFirstColumn="0" w:firstRowLastColumn="0" w:lastRowFirstColumn="0" w:lastRowLastColumn="0"/>
+              <w:rPr>
+                <w:rFonts w:asciiTheme="majorHAnsi" w:hAnsiTheme="majorHAnsi" w:cstheme="majorHAnsi"/>
+                <w:color w:val="auto"/>
+              </w:rPr>
+            </w:pPr>
+          </w:p>
+        </w:tc>
+      </w:tr>
+      <w:tr>
+        <w:trPr>
+          <w:cnfStyle w:val="000000100000" w:firstRow="0" w:lastRow="0" w:firstColumn="0" w:lastColumn="0" w:oddVBand="0" w:evenVBand="0" w:oddHBand="1" w:evenHBand="0" w:firstRowFirstColumn="0" w:firstRowLastColumn="0" w:lastRowFirstColumn="0" w:lastRowLastColumn="0"/>
+        </w:trPr>
+        <w:tc>
+          <w:tcPr>
+            <w:cnfStyle w:val="001000000000" w:firstRow="0" w:lastRow="0" w:firstColumn="1" w:lastColumn="0" w:oddVBand="0" w:evenVBand="0" w:oddHBand="0" w:evenHBand="0" w:firstRowFirstColumn="0" w:firstRowLastColumn="0" w:lastRowFirstColumn="0" w:lastRowLastColumn="0"/>
+            <w:tcW w:w="1041" w:type="dxa"/>
+            <w:shd w:val="clear" w:color="auto" w:fill="auto"/>
+          </w:tcPr>
+          <w:p>
+            <w:pPr>
+              <w:pStyle w:val="ListParagraph"/>
+              <w:spacing w:line="276" w:lineRule="auto"/>
+              <w:ind w:left="0"/>
+              <w:rPr>
+                <w:rFonts w:asciiTheme="majorHAnsi" w:hAnsiTheme="majorHAnsi" w:cstheme="majorHAnsi"/>
+                <w:color w:val="auto"/>
+              </w:rPr>
+            </w:pPr>
+          </w:p>
+        </w:tc>
+        <w:tc>
+          <w:tcPr>
+            <w:tcW w:w="3006" w:type="dxa"/>
+            <w:shd w:val="clear" w:color="auto" w:fill="auto"/>
+          </w:tcPr>
+          <w:p>
+            <w:pPr>
+              <w:pStyle w:val="ListParagraph"/>
+              <w:spacing w:line="276" w:lineRule="auto"/>
+              <w:ind w:left="0"/>
+              <w:cnfStyle w:val="000000100000" w:firstRow="0" w:lastRow="0" w:firstColumn="0" w:lastColumn="0" w:oddVBand="0" w:evenVBand="0" w:oddHBand="1" w:evenHBand="0" w:firstRowFirstColumn="0" w:firstRowLastColumn="0" w:lastRowFirstColumn="0" w:lastRowLastColumn="0"/>
+              <w:rPr>
+                <w:rFonts w:asciiTheme="majorHAnsi" w:hAnsiTheme="majorHAnsi" w:cstheme="majorHAnsi"/>
+                <w:color w:val="auto"/>
+              </w:rPr>
+            </w:pPr>
+            <w:r>
+              <w:rPr>
+                <w:rFonts w:asciiTheme="majorHAnsi" w:hAnsiTheme="majorHAnsi" w:cstheme="majorHAnsi"/>
+                <w:color w:val="auto"/>
+              </w:rPr>
+              <w:t>AGE</w:t>
+            </w:r>
+          </w:p>
+        </w:tc>
+        <w:tc>
+          <w:tcPr>
+            <w:tcW w:w="801" w:type="dxa"/>
+            <w:shd w:val="clear" w:color="auto" w:fill="auto"/>
+          </w:tcPr>
+          <w:p>
+            <w:pPr>
+              <w:pStyle w:val="HTMLPreformatted"/>
+              <w:shd w:val="clear" w:color="auto" w:fill="FFFFFF"/>
+              <w:spacing w:line="276" w:lineRule="auto"/>
+              <w:jc w:val="center"/>
+              <w:cnfStyle w:val="000000100000" w:firstRow="0" w:lastRow="0" w:firstColumn="0" w:lastColumn="0" w:oddVBand="0" w:evenVBand="0" w:oddHBand="1" w:evenHBand="0" w:firstRowFirstColumn="0" w:firstRowLastColumn="0" w:lastRowFirstColumn="0" w:lastRowLastColumn="0"/>
+              <w:rPr>
+                <w:rFonts w:asciiTheme="majorHAnsi" w:hAnsiTheme="majorHAnsi" w:cstheme="majorHAnsi"/>
+                <w:color w:val="000000"/>
+              </w:rPr>
+            </w:pPr>
+            <w:r>
+              <w:rPr>
+                <w:rFonts w:asciiTheme="majorHAnsi" w:hAnsiTheme="majorHAnsi" w:cstheme="majorHAnsi"/>
+                <w:color w:val="000000"/>
+              </w:rPr>
+              <w:t>-0.165</w:t>
+            </w:r>
+          </w:p>
+        </w:tc>
+        <w:tc>
+          <w:tcPr>
+            <w:tcW w:w="1531" w:type="dxa"/>
+            <w:shd w:val="clear" w:color="auto" w:fill="auto"/>
+          </w:tcPr>
+          <w:p>
+            <w:pPr>
+              <w:pStyle w:val="ListParagraph"/>
+              <w:spacing w:line="276" w:lineRule="auto"/>
+              <w:ind w:left="0"/>
+              <w:jc w:val="center"/>
+              <w:cnfStyle w:val="000000100000" w:firstRow="0" w:lastRow="0" w:firstColumn="0" w:lastColumn="0" w:oddVBand="0" w:evenVBand="0" w:oddHBand="1" w:evenHBand="0" w:firstRowFirstColumn="0" w:firstRowLastColumn="0" w:lastRowFirstColumn="0" w:lastRowLastColumn="0"/>
+              <w:rPr>
+                <w:rFonts w:asciiTheme="majorHAnsi" w:hAnsiTheme="majorHAnsi" w:cstheme="majorHAnsi"/>
+                <w:color w:val="auto"/>
+              </w:rPr>
+            </w:pPr>
+            <w:r>
+              <w:rPr>
+                <w:rFonts w:asciiTheme="majorHAnsi" w:hAnsiTheme="majorHAnsi" w:cstheme="majorHAnsi"/>
+                <w:color w:val="auto"/>
+              </w:rPr>
+              <w:t>-0.54 to 0.21</w:t>
+            </w:r>
+          </w:p>
+        </w:tc>
+        <w:tc>
+          <w:tcPr>
+            <w:tcW w:w="850" w:type="dxa"/>
+            <w:shd w:val="clear" w:color="auto" w:fill="auto"/>
+          </w:tcPr>
+          <w:p>
+            <w:pPr>
+              <w:pStyle w:val="HTMLPreformatted"/>
+              <w:shd w:val="clear" w:color="auto" w:fill="FFFFFF"/>
+              <w:spacing w:line="276" w:lineRule="auto"/>
+              <w:jc w:val="center"/>
+              <w:cnfStyle w:val="000000100000" w:firstRow="0" w:lastRow="0" w:firstColumn="0" w:lastColumn="0" w:oddVBand="0" w:evenVBand="0" w:oddHBand="1" w:evenHBand="0" w:firstRowFirstColumn="0" w:firstRowLastColumn="0" w:lastRowFirstColumn="0" w:lastRowLastColumn="0"/>
+              <w:rPr>
+                <w:rFonts w:asciiTheme="majorHAnsi" w:hAnsiTheme="majorHAnsi" w:cstheme="majorHAnsi"/>
+                <w:color w:val="000000"/>
+              </w:rPr>
+            </w:pPr>
+            <w:r>
+              <w:rPr>
+                <w:rFonts w:asciiTheme="majorHAnsi" w:hAnsiTheme="majorHAnsi" w:cstheme="majorHAnsi"/>
+                <w:color w:val="000000"/>
+              </w:rPr>
+              <w:t>0.385</w:t>
+            </w:r>
+          </w:p>
+        </w:tc>
+        <w:tc>
+          <w:tcPr>
+            <w:tcW w:w="709" w:type="dxa"/>
+            <w:shd w:val="clear" w:color="auto" w:fill="auto"/>
+          </w:tcPr>
+          <w:p>
+            <w:pPr>
+              <w:pStyle w:val="ListParagraph"/>
+              <w:spacing w:line="276" w:lineRule="auto"/>
+              <w:ind w:left="0"/>
+              <w:cnfStyle w:val="000000100000" w:firstRow="0" w:lastRow="0" w:firstColumn="0" w:lastColumn="0" w:oddVBand="0" w:evenVBand="0" w:oddHBand="1" w:evenHBand="0" w:firstRowFirstColumn="0" w:firstRowLastColumn="0" w:lastRowFirstColumn="0" w:lastRowLastColumn="0"/>
+              <w:rPr>
+                <w:rFonts w:asciiTheme="majorHAnsi" w:hAnsiTheme="majorHAnsi" w:cstheme="majorHAnsi"/>
+                <w:color w:val="auto"/>
+              </w:rPr>
+            </w:pPr>
+          </w:p>
+        </w:tc>
+        <w:tc>
+          <w:tcPr>
+            <w:tcW w:w="1276" w:type="dxa"/>
+            <w:shd w:val="clear" w:color="auto" w:fill="auto"/>
+          </w:tcPr>
+          <w:p>
+            <w:pPr>
+              <w:pStyle w:val="ListParagraph"/>
+              <w:spacing w:line="276" w:lineRule="auto"/>
+              <w:ind w:left="0"/>
+              <w:cnfStyle w:val="000000100000" w:firstRow="0" w:lastRow="0" w:firstColumn="0" w:lastColumn="0" w:oddVBand="0" w:evenVBand="0" w:oddHBand="1" w:evenHBand="0" w:firstRowFirstColumn="0" w:firstRowLastColumn="0" w:lastRowFirstColumn="0" w:lastRowLastColumn="0"/>
+              <w:rPr>
+                <w:rFonts w:asciiTheme="majorHAnsi" w:hAnsiTheme="majorHAnsi" w:cstheme="majorHAnsi"/>
+                <w:color w:val="auto"/>
+              </w:rPr>
+            </w:pPr>
+          </w:p>
+        </w:tc>
+        <w:tc>
+          <w:tcPr>
+            <w:tcW w:w="850" w:type="dxa"/>
+            <w:shd w:val="clear" w:color="auto" w:fill="auto"/>
+          </w:tcPr>
+          <w:p>
+            <w:pPr>
+              <w:pStyle w:val="ListParagraph"/>
+              <w:spacing w:line="276" w:lineRule="auto"/>
+              <w:ind w:left="0"/>
+              <w:cnfStyle w:val="000000100000" w:firstRow="0" w:lastRow="0" w:firstColumn="0" w:lastColumn="0" w:oddVBand="0" w:evenVBand="0" w:oddHBand="1" w:evenHBand="0" w:firstRowFirstColumn="0" w:firstRowLastColumn="0" w:lastRowFirstColumn="0" w:lastRowLastColumn="0"/>
+              <w:rPr>
+                <w:rFonts w:asciiTheme="majorHAnsi" w:hAnsiTheme="majorHAnsi" w:cstheme="majorHAnsi"/>
+                <w:color w:val="auto"/>
+              </w:rPr>
+            </w:pPr>
+          </w:p>
+        </w:tc>
+      </w:tr>
+      <w:tr>
+        <w:tc>
+          <w:tcPr>
+            <w:cnfStyle w:val="001000000000" w:firstRow="0" w:lastRow="0" w:firstColumn="1" w:lastColumn="0" w:oddVBand="0" w:evenVBand="0" w:oddHBand="0" w:evenHBand="0" w:firstRowFirstColumn="0" w:firstRowLastColumn="0" w:lastRowFirstColumn="0" w:lastRowLastColumn="0"/>
+            <w:tcW w:w="1041" w:type="dxa"/>
+            <w:shd w:val="clear" w:color="auto" w:fill="auto"/>
+          </w:tcPr>
+          <w:p>
+            <w:pPr>
+              <w:pStyle w:val="ListParagraph"/>
+              <w:spacing w:line="276" w:lineRule="auto"/>
+              <w:ind w:left="0"/>
+              <w:rPr>
+                <w:rFonts w:asciiTheme="majorHAnsi" w:hAnsiTheme="majorHAnsi" w:cstheme="majorHAnsi"/>
+                <w:color w:val="auto"/>
+              </w:rPr>
+            </w:pPr>
+          </w:p>
+        </w:tc>
+        <w:tc>
+          <w:tcPr>
+            <w:tcW w:w="3006" w:type="dxa"/>
+            <w:shd w:val="clear" w:color="auto" w:fill="auto"/>
+          </w:tcPr>
+          <w:p>
+            <w:pPr>
+              <w:pStyle w:val="ListParagraph"/>
+              <w:spacing w:line="276" w:lineRule="auto"/>
+              <w:ind w:left="0"/>
+              <w:cnfStyle w:val="000000000000" w:firstRow="0" w:lastRow="0" w:firstColumn="0" w:lastColumn="0" w:oddVBand="0" w:evenVBand="0" w:oddHBand="0" w:evenHBand="0" w:firstRowFirstColumn="0" w:firstRowLastColumn="0" w:lastRowFirstColumn="0" w:lastRowLastColumn="0"/>
+              <w:rPr>
+                <w:rFonts w:asciiTheme="majorHAnsi" w:hAnsiTheme="majorHAnsi" w:cstheme="majorHAnsi"/>
+                <w:color w:val="auto"/>
+              </w:rPr>
+            </w:pPr>
+            <w:r>
+              <w:rPr>
+                <w:rFonts w:asciiTheme="majorHAnsi" w:hAnsiTheme="majorHAnsi" w:cstheme="majorHAnsi"/>
+                <w:color w:val="auto"/>
+              </w:rPr>
+              <w:t>FEV1</w:t>
+            </w:r>
+          </w:p>
+        </w:tc>
+        <w:tc>
+          <w:tcPr>
+            <w:tcW w:w="801" w:type="dxa"/>
+            <w:shd w:val="clear" w:color="auto" w:fill="auto"/>
+          </w:tcPr>
+          <w:p>
+            <w:pPr>
+              <w:pStyle w:val="HTMLPreformatted"/>
+              <w:shd w:val="clear" w:color="auto" w:fill="FFFFFF"/>
+              <w:spacing w:line="276" w:lineRule="auto"/>
+              <w:jc w:val="center"/>
+              <w:cnfStyle w:val="000000000000" w:firstRow="0" w:lastRow="0" w:firstColumn="0" w:lastColumn="0" w:oddVBand="0" w:evenVBand="0" w:oddHBand="0" w:evenHBand="0" w:firstRowFirstColumn="0" w:firstRowLastColumn="0" w:lastRowFirstColumn="0" w:lastRowLastColumn="0"/>
+              <w:rPr>
+                <w:rFonts w:asciiTheme="majorHAnsi" w:hAnsiTheme="majorHAnsi" w:cstheme="majorHAnsi"/>
+                <w:color w:val="000000"/>
+              </w:rPr>
+            </w:pPr>
+            <w:r>
+              <w:rPr>
+                <w:rFonts w:asciiTheme="majorHAnsi" w:hAnsiTheme="majorHAnsi" w:cstheme="majorHAnsi"/>
+                <w:color w:val="000000"/>
+              </w:rPr>
+              <w:t>-3.034</w:t>
+            </w:r>
+          </w:p>
+        </w:tc>
+        <w:tc>
+          <w:tcPr>
+            <w:tcW w:w="1531" w:type="dxa"/>
+            <w:shd w:val="clear" w:color="auto" w:fill="auto"/>
+          </w:tcPr>
+          <w:p>
+            <w:pPr>
+              <w:pStyle w:val="ListParagraph"/>
+              <w:spacing w:line="276" w:lineRule="auto"/>
+              <w:ind w:left="0"/>
+              <w:jc w:val="center"/>
+              <w:cnfStyle w:val="000000000000" w:firstRow="0" w:lastRow="0" w:firstColumn="0" w:lastColumn="0" w:oddVBand="0" w:evenVBand="0" w:oddHBand="0" w:evenHBand="0" w:firstRowFirstColumn="0" w:firstRowLastColumn="0" w:lastRowFirstColumn="0" w:lastRowLastColumn="0"/>
+              <w:rPr>
+                <w:rFonts w:asciiTheme="majorHAnsi" w:hAnsiTheme="majorHAnsi" w:cstheme="majorHAnsi"/>
+                <w:color w:val="auto"/>
+              </w:rPr>
+            </w:pPr>
+            <w:r>
+              <w:rPr>
+                <w:rFonts w:asciiTheme="majorHAnsi" w:hAnsiTheme="majorHAnsi" w:cstheme="majorHAnsi"/>
+                <w:color w:val="auto"/>
+              </w:rPr>
+              <w:t>-6.60 to 0.53</w:t>
+            </w:r>
+          </w:p>
+        </w:tc>
+        <w:tc>
+          <w:tcPr>
+            <w:tcW w:w="850" w:type="dxa"/>
+            <w:shd w:val="clear" w:color="auto" w:fill="auto"/>
+          </w:tcPr>
+          <w:p>
+            <w:pPr>
+              <w:pStyle w:val="HTMLPreformatted"/>
+              <w:shd w:val="clear" w:color="auto" w:fill="FFFFFF"/>
+              <w:spacing w:line="276" w:lineRule="auto"/>
+              <w:jc w:val="center"/>
+              <w:cnfStyle w:val="000000000000" w:firstRow="0" w:lastRow="0" w:firstColumn="0" w:lastColumn="0" w:oddVBand="0" w:evenVBand="0" w:oddHBand="0" w:evenHBand="0" w:firstRowFirstColumn="0" w:firstRowLastColumn="0" w:lastRowFirstColumn="0" w:lastRowLastColumn="0"/>
+              <w:rPr>
+                <w:rFonts w:asciiTheme="majorHAnsi" w:hAnsiTheme="majorHAnsi" w:cstheme="majorHAnsi"/>
+                <w:color w:val="000000"/>
+              </w:rPr>
+            </w:pPr>
+            <w:r>
+              <w:rPr>
+                <w:rFonts w:asciiTheme="majorHAnsi" w:hAnsiTheme="majorHAnsi" w:cstheme="majorHAnsi"/>
+                <w:color w:val="000000"/>
+              </w:rPr>
+              <w:t>0.094</w:t>
+            </w:r>
+          </w:p>
+        </w:tc>
+        <w:tc>
+          <w:tcPr>
+            <w:tcW w:w="709" w:type="dxa"/>
+            <w:shd w:val="clear" w:color="auto" w:fill="auto"/>
+          </w:tcPr>
+          <w:p>
+            <w:pPr>
+              <w:pStyle w:val="ListParagraph"/>
+              <w:spacing w:line="276" w:lineRule="auto"/>
+              <w:ind w:left="0"/>
+              <w:cnfStyle w:val="000000000000" w:firstRow="0" w:lastRow="0" w:firstColumn="0" w:lastColumn="0" w:oddVBand="0" w:evenVBand="0" w:oddHBand="0" w:evenHBand="0" w:firstRowFirstColumn="0" w:firstRowLastColumn="0" w:lastRowFirstColumn="0" w:lastRowLastColumn="0"/>
+              <w:rPr>
+                <w:rFonts w:asciiTheme="majorHAnsi" w:hAnsiTheme="majorHAnsi" w:cstheme="majorHAnsi"/>
+                <w:color w:val="auto"/>
+              </w:rPr>
+            </w:pPr>
+          </w:p>
+        </w:tc>
+        <w:tc>
+          <w:tcPr>
+            <w:tcW w:w="1276" w:type="dxa"/>
+            <w:shd w:val="clear" w:color="auto" w:fill="auto"/>
+          </w:tcPr>
+          <w:p>
+            <w:pPr>
+              <w:pStyle w:val="ListParagraph"/>
+              <w:spacing w:line="276" w:lineRule="auto"/>
+              <w:ind w:left="0"/>
+              <w:cnfStyle w:val="000000000000" w:firstRow="0" w:lastRow="0" w:firstColumn="0" w:lastColumn="0" w:oddVBand="0" w:evenVBand="0" w:oddHBand="0" w:evenHBand="0" w:firstRowFirstColumn="0" w:firstRowLastColumn="0" w:lastRowFirstColumn="0" w:lastRowLastColumn="0"/>
+              <w:rPr>
+                <w:rFonts w:asciiTheme="majorHAnsi" w:hAnsiTheme="majorHAnsi" w:cstheme="majorHAnsi"/>
+                <w:color w:val="auto"/>
+              </w:rPr>
+            </w:pPr>
+          </w:p>
+        </w:tc>
+        <w:tc>
+          <w:tcPr>
+            <w:tcW w:w="850" w:type="dxa"/>
+            <w:shd w:val="clear" w:color="auto" w:fill="auto"/>
+          </w:tcPr>
+          <w:p>
+            <w:pPr>
+              <w:pStyle w:val="ListParagraph"/>
+              <w:spacing w:line="276" w:lineRule="auto"/>
+              <w:ind w:left="0"/>
+              <w:cnfStyle w:val="000000000000" w:firstRow="0" w:lastRow="0" w:firstColumn="0" w:lastColumn="0" w:oddVBand="0" w:evenVBand="0" w:oddHBand="0" w:evenHBand="0" w:firstRowFirstColumn="0" w:firstRowLastColumn="0" w:lastRowFirstColumn="0" w:lastRowLastColumn="0"/>
+              <w:rPr>
+                <w:rFonts w:asciiTheme="majorHAnsi" w:hAnsiTheme="majorHAnsi" w:cstheme="majorHAnsi"/>
+                <w:color w:val="auto"/>
+              </w:rPr>
+            </w:pPr>
+          </w:p>
+        </w:tc>
+      </w:tr>
+      <w:tr>
+        <w:trPr>
+          <w:cnfStyle w:val="000000100000" w:firstRow="0" w:lastRow="0" w:firstColumn="0" w:lastColumn="0" w:oddVBand="0" w:evenVBand="0" w:oddHBand="1" w:evenHBand="0" w:firstRowFirstColumn="0" w:firstRowLastColumn="0" w:lastRowFirstColumn="0" w:lastRowLastColumn="0"/>
+        </w:trPr>
+        <w:tc>
+          <w:tcPr>
+            <w:cnfStyle w:val="001000000000" w:firstRow="0" w:lastRow="0" w:firstColumn="1" w:lastColumn="0" w:oddVBand="0" w:evenVBand="0" w:oddHBand="0" w:evenHBand="0" w:firstRowFirstColumn="0" w:firstRowLastColumn="0" w:lastRowFirstColumn="0" w:lastRowLastColumn="0"/>
+            <w:tcW w:w="1041" w:type="dxa"/>
+            <w:shd w:val="clear" w:color="auto" w:fill="auto"/>
+          </w:tcPr>
+          <w:p>
+            <w:pPr>
+              <w:pStyle w:val="ListParagraph"/>
+              <w:spacing w:line="276" w:lineRule="auto"/>
+              <w:ind w:left="0"/>
+              <w:rPr>
+                <w:rFonts w:asciiTheme="majorHAnsi" w:hAnsiTheme="majorHAnsi" w:cstheme="majorHAnsi"/>
+                <w:color w:val="auto"/>
+              </w:rPr>
+            </w:pPr>
+          </w:p>
+        </w:tc>
+        <w:tc>
+          <w:tcPr>
+            <w:tcW w:w="3006" w:type="dxa"/>
+            <w:shd w:val="clear" w:color="auto" w:fill="auto"/>
+          </w:tcPr>
+          <w:p>
+            <w:pPr>
+              <w:pStyle w:val="ListParagraph"/>
+              <w:spacing w:line="276" w:lineRule="auto"/>
+              <w:ind w:left="0"/>
+              <w:cnfStyle w:val="000000100000" w:firstRow="0" w:lastRow="0" w:firstColumn="0" w:lastColumn="0" w:oddVBand="0" w:evenVBand="0" w:oddHBand="1" w:evenHBand="0" w:firstRowFirstColumn="0" w:firstRowLastColumn="0" w:lastRowFirstColumn="0" w:lastRowLastColumn="0"/>
+              <w:rPr>
+                <w:rFonts w:asciiTheme="majorHAnsi" w:hAnsiTheme="majorHAnsi" w:cstheme="majorHAnsi"/>
+                <w:color w:val="auto"/>
+              </w:rPr>
+            </w:pPr>
+            <w:r>
+              <w:rPr>
+                <w:rFonts w:asciiTheme="majorHAnsi" w:hAnsiTheme="majorHAnsi" w:cstheme="majorHAnsi"/>
+                <w:color w:val="auto"/>
+              </w:rPr>
+              <w:t>Gender1</w:t>
+            </w:r>
+          </w:p>
+        </w:tc>
+        <w:tc>
+          <w:tcPr>
+            <w:tcW w:w="801" w:type="dxa"/>
+            <w:shd w:val="clear" w:color="auto" w:fill="auto"/>
+          </w:tcPr>
+          <w:p>
+            <w:pPr>
+              <w:pStyle w:val="HTMLPreformatted"/>
+              <w:shd w:val="clear" w:color="auto" w:fill="FFFFFF"/>
+              <w:spacing w:line="276" w:lineRule="auto"/>
+              <w:jc w:val="center"/>
+              <w:cnfStyle w:val="000000100000" w:firstRow="0" w:lastRow="0" w:firstColumn="0" w:lastColumn="0" w:oddVBand="0" w:evenVBand="0" w:oddHBand="1" w:evenHBand="0" w:firstRowFirstColumn="0" w:firstRowLastColumn="0" w:lastRowFirstColumn="0" w:lastRowLastColumn="0"/>
+              <w:rPr>
+                <w:rFonts w:asciiTheme="majorHAnsi" w:hAnsiTheme="majorHAnsi" w:cstheme="majorHAnsi"/>
+                <w:color w:val="000000"/>
+              </w:rPr>
+            </w:pPr>
+            <w:r>
+              <w:rPr>
+                <w:rFonts w:asciiTheme="majorHAnsi" w:hAnsiTheme="majorHAnsi" w:cstheme="majorHAnsi"/>
+                <w:color w:val="000000"/>
+              </w:rPr>
+              <w:t>1.652</w:t>
+            </w:r>
+          </w:p>
+        </w:tc>
+        <w:tc>
+          <w:tcPr>
+            <w:tcW w:w="1531" w:type="dxa"/>
+            <w:shd w:val="clear" w:color="auto" w:fill="auto"/>
+          </w:tcPr>
+          <w:p>
+            <w:pPr>
+              <w:pStyle w:val="ListParagraph"/>
+              <w:spacing w:line="276" w:lineRule="auto"/>
+              <w:ind w:left="0"/>
+              <w:jc w:val="center"/>
+              <w:cnfStyle w:val="000000100000" w:firstRow="0" w:lastRow="0" w:firstColumn="0" w:lastColumn="0" w:oddVBand="0" w:evenVBand="0" w:oddHBand="1" w:evenHBand="0" w:firstRowFirstColumn="0" w:firstRowLastColumn="0" w:lastRowFirstColumn="0" w:lastRowLastColumn="0"/>
+              <w:rPr>
+                <w:rFonts w:asciiTheme="majorHAnsi" w:hAnsiTheme="majorHAnsi" w:cstheme="majorHAnsi"/>
+                <w:color w:val="auto"/>
+              </w:rPr>
+            </w:pPr>
+            <w:r>
+              <w:rPr>
+                <w:rFonts w:asciiTheme="majorHAnsi" w:hAnsiTheme="majorHAnsi" w:cstheme="majorHAnsi"/>
+                <w:color w:val="auto"/>
+              </w:rPr>
+              <w:t>-3.19 to 6.50</w:t>
+            </w:r>
+          </w:p>
+        </w:tc>
+        <w:tc>
+          <w:tcPr>
+            <w:tcW w:w="850" w:type="dxa"/>
+            <w:shd w:val="clear" w:color="auto" w:fill="auto"/>
+          </w:tcPr>
+          <w:p>
+            <w:pPr>
+              <w:pStyle w:val="HTMLPreformatted"/>
+              <w:shd w:val="clear" w:color="auto" w:fill="FFFFFF"/>
+              <w:spacing w:line="276" w:lineRule="auto"/>
+              <w:jc w:val="center"/>
+              <w:cnfStyle w:val="000000100000" w:firstRow="0" w:lastRow="0" w:firstColumn="0" w:lastColumn="0" w:oddVBand="0" w:evenVBand="0" w:oddHBand="1" w:evenHBand="0" w:firstRowFirstColumn="0" w:firstRowLastColumn="0" w:lastRowFirstColumn="0" w:lastRowLastColumn="0"/>
+              <w:rPr>
+                <w:rFonts w:asciiTheme="majorHAnsi" w:hAnsiTheme="majorHAnsi" w:cstheme="majorHAnsi"/>
+                <w:color w:val="000000"/>
+              </w:rPr>
+            </w:pPr>
+            <w:r>
+              <w:rPr>
+                <w:rFonts w:asciiTheme="majorHAnsi" w:hAnsiTheme="majorHAnsi" w:cstheme="majorHAnsi"/>
+                <w:color w:val="000000"/>
+              </w:rPr>
+              <w:t>0.499</w:t>
+            </w:r>
+          </w:p>
+        </w:tc>
+        <w:tc>
+          <w:tcPr>
+            <w:tcW w:w="709" w:type="dxa"/>
+            <w:shd w:val="clear" w:color="auto" w:fill="auto"/>
+          </w:tcPr>
+          <w:p>
+            <w:pPr>
+              <w:pStyle w:val="ListParagraph"/>
+              <w:spacing w:line="276" w:lineRule="auto"/>
+              <w:ind w:left="0"/>
+              <w:cnfStyle w:val="000000100000" w:firstRow="0" w:lastRow="0" w:firstColumn="0" w:lastColumn="0" w:oddVBand="0" w:evenVBand="0" w:oddHBand="1" w:evenHBand="0" w:firstRowFirstColumn="0" w:firstRowLastColumn="0" w:lastRowFirstColumn="0" w:lastRowLastColumn="0"/>
+              <w:rPr>
+                <w:rFonts w:asciiTheme="majorHAnsi" w:hAnsiTheme="majorHAnsi" w:cstheme="majorHAnsi"/>
+                <w:color w:val="auto"/>
+              </w:rPr>
+            </w:pPr>
+          </w:p>
+        </w:tc>
+        <w:tc>
+          <w:tcPr>
+            <w:tcW w:w="1276" w:type="dxa"/>
+            <w:shd w:val="clear" w:color="auto" w:fill="auto"/>
+          </w:tcPr>
+          <w:p>
+            <w:pPr>
+              <w:pStyle w:val="ListParagraph"/>
+              <w:spacing w:line="276" w:lineRule="auto"/>
+              <w:ind w:left="0"/>
+              <w:cnfStyle w:val="000000100000" w:firstRow="0" w:lastRow="0" w:firstColumn="0" w:lastColumn="0" w:oddVBand="0" w:evenVBand="0" w:oddHBand="1" w:evenHBand="0" w:firstRowFirstColumn="0" w:firstRowLastColumn="0" w:lastRowFirstColumn="0" w:lastRowLastColumn="0"/>
+              <w:rPr>
+                <w:rFonts w:asciiTheme="majorHAnsi" w:hAnsiTheme="majorHAnsi" w:cstheme="majorHAnsi"/>
+                <w:color w:val="auto"/>
+              </w:rPr>
+            </w:pPr>
+          </w:p>
+        </w:tc>
+        <w:tc>
+          <w:tcPr>
+            <w:tcW w:w="850" w:type="dxa"/>
+            <w:shd w:val="clear" w:color="auto" w:fill="auto"/>
+          </w:tcPr>
+          <w:p>
+            <w:pPr>
+              <w:pStyle w:val="ListParagraph"/>
+              <w:spacing w:line="276" w:lineRule="auto"/>
+              <w:ind w:left="0"/>
+              <w:cnfStyle w:val="000000100000" w:firstRow="0" w:lastRow="0" w:firstColumn="0" w:lastColumn="0" w:oddVBand="0" w:evenVBand="0" w:oddHBand="1" w:evenHBand="0" w:firstRowFirstColumn="0" w:firstRowLastColumn="0" w:lastRowFirstColumn="0" w:lastRowLastColumn="0"/>
+              <w:rPr>
+                <w:rFonts w:asciiTheme="majorHAnsi" w:hAnsiTheme="majorHAnsi" w:cstheme="majorHAnsi"/>
+                <w:color w:val="auto"/>
+              </w:rPr>
+            </w:pPr>
+          </w:p>
+        </w:tc>
+      </w:tr>
+      <w:tr>
+        <w:tc>
+          <w:tcPr>
+            <w:cnfStyle w:val="001000000000" w:firstRow="0" w:lastRow="0" w:firstColumn="1" w:lastColumn="0" w:oddVBand="0" w:evenVBand="0" w:oddHBand="0" w:evenHBand="0" w:firstRowFirstColumn="0" w:firstRowLastColumn="0" w:lastRowFirstColumn="0" w:lastRowLastColumn="0"/>
+            <w:tcW w:w="1041" w:type="dxa"/>
             <w:tcBorders>
               <w:bottom w:val="single" w:sz="4" w:space="0" w:color="auto"/>
             </w:tcBorders>
@@ -12182,7 +13439,7 @@
               <w:pStyle w:val="ListParagraph"/>
               <w:spacing w:line="276" w:lineRule="auto"/>
               <w:ind w:left="0"/>
-              <w:cnfStyle w:val="000000100000" w:firstRow="0" w:lastRow="0" w:firstColumn="0" w:lastColumn="0" w:oddVBand="0" w:evenVBand="0" w:oddHBand="1" w:evenHBand="0" w:firstRowFirstColumn="0" w:firstRowLastColumn="0" w:lastRowFirstColumn="0" w:lastRowLastColumn="0"/>
+              <w:cnfStyle w:val="000000000000" w:firstRow="0" w:lastRow="0" w:firstColumn="0" w:lastColumn="0" w:oddVBand="0" w:evenVBand="0" w:oddHBand="0" w:evenHBand="0" w:firstRowFirstColumn="0" w:firstRowLastColumn="0" w:lastRowFirstColumn="0" w:lastRowLastColumn="0"/>
               <w:rPr>
                 <w:rFonts w:asciiTheme="majorHAnsi" w:hAnsiTheme="majorHAnsi" w:cstheme="majorHAnsi"/>
                 <w:color w:val="auto"/>
@@ -12211,18 +13468,18 @@
               <w:shd w:val="clear" w:color="auto" w:fill="FFFFFF"/>
               <w:spacing w:line="276" w:lineRule="auto"/>
               <w:jc w:val="center"/>
-              <w:cnfStyle w:val="000000100000" w:firstRow="0" w:lastRow="0" w:firstColumn="0" w:lastColumn="0" w:oddVBand="0" w:evenVBand="0" w:oddHBand="1" w:evenHBand="0" w:firstRowFirstColumn="0" w:firstRowLastColumn="0" w:lastRowFirstColumn="0" w:lastRowLastColumn="0"/>
-              <w:rPr>
-                <w:rFonts w:asciiTheme="majorHAnsi" w:hAnsiTheme="majorHAnsi" w:cstheme="majorHAnsi"/>
-                <w:color w:val="000000"/>
-              </w:rPr>
-            </w:pPr>
-            <w:r>
-              <w:rPr>
-                <w:rFonts w:asciiTheme="majorHAnsi" w:hAnsiTheme="majorHAnsi" w:cstheme="majorHAnsi"/>
-                <w:color w:val="000000"/>
-              </w:rPr>
-              <w:t>1.70</w:t>
+              <w:cnfStyle w:val="000000000000" w:firstRow="0" w:lastRow="0" w:firstColumn="0" w:lastColumn="0" w:oddVBand="0" w:evenVBand="0" w:oddHBand="0" w:evenHBand="0" w:firstRowFirstColumn="0" w:firstRowLastColumn="0" w:lastRowFirstColumn="0" w:lastRowLastColumn="0"/>
+              <w:rPr>
+                <w:rFonts w:asciiTheme="majorHAnsi" w:hAnsiTheme="majorHAnsi" w:cstheme="majorHAnsi"/>
+                <w:color w:val="000000"/>
+              </w:rPr>
+            </w:pPr>
+            <w:r>
+              <w:rPr>
+                <w:rFonts w:asciiTheme="majorHAnsi" w:hAnsiTheme="majorHAnsi" w:cstheme="majorHAnsi"/>
+                <w:color w:val="000000"/>
+              </w:rPr>
+              <w:t>1.814</w:t>
             </w:r>
           </w:p>
         </w:tc>
@@ -12240,32 +13497,18 @@
               <w:spacing w:line="276" w:lineRule="auto"/>
               <w:ind w:left="0"/>
               <w:jc w:val="center"/>
-              <w:cnfStyle w:val="000000100000" w:firstRow="0" w:lastRow="0" w:firstColumn="0" w:lastColumn="0" w:oddVBand="0" w:evenVBand="0" w:oddHBand="1" w:evenHBand="0" w:firstRowFirstColumn="0" w:firstRowLastColumn="0" w:lastRowFirstColumn="0" w:lastRowLastColumn="0"/>
-              <w:rPr>
-                <w:rFonts w:asciiTheme="majorHAnsi" w:hAnsiTheme="majorHAnsi" w:cstheme="majorHAnsi"/>
-                <w:color w:val="auto"/>
-              </w:rPr>
-            </w:pPr>
-            <w:r>
-              <w:rPr>
-                <w:rFonts w:asciiTheme="majorHAnsi" w:hAnsiTheme="majorHAnsi" w:cstheme="majorHAnsi"/>
-                <w:color w:val="auto"/>
-              </w:rPr>
-              <w:t>-2.73</w:t>
-            </w:r>
-            <w:r>
-              <w:rPr>
-                <w:rFonts w:asciiTheme="majorHAnsi" w:hAnsiTheme="majorHAnsi" w:cstheme="majorHAnsi"/>
-                <w:color w:val="auto"/>
-              </w:rPr>
-              <w:t xml:space="preserve"> to </w:t>
-            </w:r>
-            <w:r>
-              <w:rPr>
-                <w:rFonts w:asciiTheme="majorHAnsi" w:hAnsiTheme="majorHAnsi" w:cstheme="majorHAnsi"/>
-                <w:color w:val="auto"/>
-              </w:rPr>
-              <w:t>6.14</w:t>
+              <w:cnfStyle w:val="000000000000" w:firstRow="0" w:lastRow="0" w:firstColumn="0" w:lastColumn="0" w:oddVBand="0" w:evenVBand="0" w:oddHBand="0" w:evenHBand="0" w:firstRowFirstColumn="0" w:firstRowLastColumn="0" w:lastRowFirstColumn="0" w:lastRowLastColumn="0"/>
+              <w:rPr>
+                <w:rFonts w:asciiTheme="majorHAnsi" w:hAnsiTheme="majorHAnsi" w:cstheme="majorHAnsi"/>
+                <w:color w:val="auto"/>
+              </w:rPr>
+            </w:pPr>
+            <w:r>
+              <w:rPr>
+                <w:rFonts w:asciiTheme="majorHAnsi" w:hAnsiTheme="majorHAnsi" w:cstheme="majorHAnsi"/>
+                <w:color w:val="auto"/>
+              </w:rPr>
+              <w:t>-2.58 to 6.20</w:t>
             </w:r>
           </w:p>
         </w:tc>
@@ -12283,32 +13526,18 @@
               <w:shd w:val="clear" w:color="auto" w:fill="FFFFFF"/>
               <w:spacing w:line="276" w:lineRule="auto"/>
               <w:jc w:val="center"/>
-              <w:cnfStyle w:val="000000100000" w:firstRow="0" w:lastRow="0" w:firstColumn="0" w:lastColumn="0" w:oddVBand="0" w:evenVBand="0" w:oddHBand="1" w:evenHBand="0" w:firstRowFirstColumn="0" w:firstRowLastColumn="0" w:lastRowFirstColumn="0" w:lastRowLastColumn="0"/>
-              <w:rPr>
-                <w:rFonts w:asciiTheme="majorHAnsi" w:hAnsiTheme="majorHAnsi" w:cstheme="majorHAnsi"/>
-                <w:color w:val="000000"/>
-              </w:rPr>
-            </w:pPr>
-            <w:r>
-              <w:rPr>
-                <w:rFonts w:asciiTheme="majorHAnsi" w:hAnsiTheme="majorHAnsi" w:cstheme="majorHAnsi"/>
-                <w:color w:val="000000"/>
-              </w:rPr>
-              <w:t>0</w:t>
-            </w:r>
-            <w:r>
-              <w:rPr>
-                <w:rFonts w:asciiTheme="majorHAnsi" w:hAnsiTheme="majorHAnsi" w:cstheme="majorHAnsi"/>
-                <w:color w:val="000000"/>
-              </w:rPr>
-              <w:t>.</w:t>
-            </w:r>
-            <w:r>
-              <w:rPr>
-                <w:rFonts w:asciiTheme="majorHAnsi" w:hAnsiTheme="majorHAnsi" w:cstheme="majorHAnsi"/>
-                <w:color w:val="000000"/>
-              </w:rPr>
-              <w:t>447</w:t>
+              <w:cnfStyle w:val="000000000000" w:firstRow="0" w:lastRow="0" w:firstColumn="0" w:lastColumn="0" w:oddVBand="0" w:evenVBand="0" w:oddHBand="0" w:evenHBand="0" w:firstRowFirstColumn="0" w:firstRowLastColumn="0" w:lastRowFirstColumn="0" w:lastRowLastColumn="0"/>
+              <w:rPr>
+                <w:rFonts w:asciiTheme="majorHAnsi" w:hAnsiTheme="majorHAnsi" w:cstheme="majorHAnsi"/>
+                <w:color w:val="000000"/>
+              </w:rPr>
+            </w:pPr>
+            <w:r>
+              <w:rPr>
+                <w:rFonts w:asciiTheme="majorHAnsi" w:hAnsiTheme="majorHAnsi" w:cstheme="majorHAnsi"/>
+                <w:color w:val="000000"/>
+              </w:rPr>
+              <w:t>0.4138</w:t>
             </w:r>
           </w:p>
         </w:tc>
@@ -12325,7 +13554,7 @@
               <w:pStyle w:val="ListParagraph"/>
               <w:spacing w:line="276" w:lineRule="auto"/>
               <w:ind w:left="0"/>
-              <w:cnfStyle w:val="000000100000" w:firstRow="0" w:lastRow="0" w:firstColumn="0" w:lastColumn="0" w:oddVBand="0" w:evenVBand="0" w:oddHBand="1" w:evenHBand="0" w:firstRowFirstColumn="0" w:firstRowLastColumn="0" w:lastRowFirstColumn="0" w:lastRowLastColumn="0"/>
+              <w:cnfStyle w:val="000000000000" w:firstRow="0" w:lastRow="0" w:firstColumn="0" w:lastColumn="0" w:oddVBand="0" w:evenVBand="0" w:oddHBand="0" w:evenHBand="0" w:firstRowFirstColumn="0" w:firstRowLastColumn="0" w:lastRowFirstColumn="0" w:lastRowLastColumn="0"/>
               <w:rPr>
                 <w:rFonts w:asciiTheme="majorHAnsi" w:hAnsiTheme="majorHAnsi" w:cstheme="majorHAnsi"/>
                 <w:color w:val="auto"/>
@@ -12346,7 +13575,7 @@
               <w:pStyle w:val="ListParagraph"/>
               <w:spacing w:line="276" w:lineRule="auto"/>
               <w:ind w:left="0"/>
-              <w:cnfStyle w:val="000000100000" w:firstRow="0" w:lastRow="0" w:firstColumn="0" w:lastColumn="0" w:oddVBand="0" w:evenVBand="0" w:oddHBand="1" w:evenHBand="0" w:firstRowFirstColumn="0" w:firstRowLastColumn="0" w:lastRowFirstColumn="0" w:lastRowLastColumn="0"/>
+              <w:cnfStyle w:val="000000000000" w:firstRow="0" w:lastRow="0" w:firstColumn="0" w:lastColumn="0" w:oddVBand="0" w:evenVBand="0" w:oddHBand="0" w:evenHBand="0" w:firstRowFirstColumn="0" w:firstRowLastColumn="0" w:lastRowFirstColumn="0" w:lastRowLastColumn="0"/>
               <w:rPr>
                 <w:rFonts w:asciiTheme="majorHAnsi" w:hAnsiTheme="majorHAnsi" w:cstheme="majorHAnsi"/>
                 <w:color w:val="auto"/>
@@ -12367,7 +13596,7 @@
               <w:pStyle w:val="ListParagraph"/>
               <w:spacing w:line="276" w:lineRule="auto"/>
               <w:ind w:left="0"/>
-              <w:cnfStyle w:val="000000100000" w:firstRow="0" w:lastRow="0" w:firstColumn="0" w:lastColumn="0" w:oddVBand="0" w:evenVBand="0" w:oddHBand="1" w:evenHBand="0" w:firstRowFirstColumn="0" w:firstRowLastColumn="0" w:lastRowFirstColumn="0" w:lastRowLastColumn="0"/>
+              <w:cnfStyle w:val="000000000000" w:firstRow="0" w:lastRow="0" w:firstColumn="0" w:lastColumn="0" w:oddVBand="0" w:evenVBand="0" w:oddHBand="0" w:evenHBand="0" w:firstRowFirstColumn="0" w:firstRowLastColumn="0" w:lastRowFirstColumn="0" w:lastRowLastColumn="0"/>
               <w:rPr>
                 <w:rFonts w:asciiTheme="majorHAnsi" w:hAnsiTheme="majorHAnsi" w:cstheme="majorHAnsi"/>
                 <w:color w:val="auto"/>
@@ -12462,7 +13691,43 @@
           <w:sz w:val="24"/>
           <w:szCs w:val="24"/>
         </w:rPr>
-        <w:t xml:space="preserve">685, Mlr2 model seems to be most appropriate model </w:t>
+        <w:t>6</w:t>
+      </w:r>
+      <w:r>
+        <w:rPr>
+          <w:rFonts w:ascii="Times New Roman" w:hAnsi="Times New Roman" w:cs="Times New Roman"/>
+          <w:color w:val="auto"/>
+          <w:sz w:val="24"/>
+          <w:szCs w:val="24"/>
+        </w:rPr>
+        <w:t>96</w:t>
+      </w:r>
+      <w:r>
+        <w:rPr>
+          <w:rFonts w:ascii="Times New Roman" w:hAnsi="Times New Roman" w:cs="Times New Roman"/>
+          <w:color w:val="auto"/>
+          <w:sz w:val="24"/>
+          <w:szCs w:val="24"/>
+        </w:rPr>
+        <w:t>, Mlr</w:t>
+      </w:r>
+      <w:r>
+        <w:rPr>
+          <w:rFonts w:ascii="Times New Roman" w:hAnsi="Times New Roman" w:cs="Times New Roman"/>
+          <w:color w:val="auto"/>
+          <w:sz w:val="24"/>
+          <w:szCs w:val="24"/>
+        </w:rPr>
+        <w:t>6</w:t>
+      </w:r>
+      <w:r>
+        <w:rPr>
+          <w:rFonts w:ascii="Times New Roman" w:hAnsi="Times New Roman" w:cs="Times New Roman"/>
+          <w:color w:val="auto"/>
+          <w:sz w:val="24"/>
+          <w:szCs w:val="24"/>
+        </w:rPr>
+        <w:t xml:space="preserve"> model seems to be most appropriate model </w:t>
       </w:r>
       <w:r>
         <w:rPr>
@@ -12596,7 +13861,29 @@
           <w:sz w:val="24"/>
           <w:szCs w:val="24"/>
         </w:rPr>
-        <w:t>.Multivariate regression model to SGRQ</w:t>
+        <w:t xml:space="preserve">.Multivariate regression model to </w:t>
+      </w:r>
+      <w:r>
+        <w:rPr>
+          <w:rFonts w:asciiTheme="majorHAnsi" w:hAnsiTheme="majorHAnsi" w:cstheme="majorHAnsi"/>
+          <w:i w:val="0"/>
+          <w:iCs w:val="0"/>
+          <w:color w:val="auto"/>
+          <w:sz w:val="24"/>
+          <w:szCs w:val="24"/>
+        </w:rPr>
+        <w:t xml:space="preserve">predict </w:t>
+      </w:r>
+      <w:r>
+        <w:rPr>
+          <w:rFonts w:asciiTheme="majorHAnsi" w:hAnsiTheme="majorHAnsi" w:cstheme="majorHAnsi"/>
+          <w:i w:val="0"/>
+          <w:iCs w:val="0"/>
+          <w:color w:val="auto"/>
+          <w:sz w:val="24"/>
+          <w:szCs w:val="24"/>
+        </w:rPr>
+        <w:t>SGRQ</w:t>
       </w:r>
     </w:p>
     <w:tbl>
@@ -12820,30 +14107,10 @@
             </w:pPr>
             <w:r>
               <w:rPr>
-                <w:rFonts w:asciiTheme="majorHAnsi" w:eastAsia="Times New Roman" w:hAnsiTheme="majorHAnsi" w:cstheme="majorHAnsi"/>
-                <w:color w:val="000000"/>
-                <w:kern w:val="0"/>
-                <w:lang w:val="id-ID" w:eastAsia="id-ID"/>
-              </w:rPr>
-              <w:t>16</w:t>
-            </w:r>
-            <w:r>
-              <w:rPr>
-                <w:rFonts w:asciiTheme="majorHAnsi" w:eastAsia="Times New Roman" w:hAnsiTheme="majorHAnsi" w:cstheme="majorHAnsi"/>
-                <w:color w:val="000000"/>
-                <w:kern w:val="0"/>
-                <w:lang w:val="id-ID" w:eastAsia="id-ID"/>
-              </w:rPr>
-              <w:t>.</w:t>
-            </w:r>
-            <w:r>
-              <w:rPr>
-                <w:rFonts w:asciiTheme="majorHAnsi" w:eastAsia="Times New Roman" w:hAnsiTheme="majorHAnsi" w:cstheme="majorHAnsi"/>
-                <w:color w:val="000000"/>
-                <w:kern w:val="0"/>
-                <w:lang w:val="id-ID" w:eastAsia="id-ID"/>
-              </w:rPr>
-              <w:t>55</w:t>
+                <w:rFonts w:asciiTheme="majorHAnsi" w:hAnsiTheme="majorHAnsi" w:cstheme="majorHAnsi"/>
+                <w:color w:val="000000"/>
+              </w:rPr>
+              <w:t>24.45</w:t>
             </w:r>
           </w:p>
         </w:tc>
@@ -12870,32 +14137,8 @@
             <w:r>
               <w:rPr>
                 <w:rFonts w:asciiTheme="majorHAnsi" w:hAnsiTheme="majorHAnsi" w:cstheme="majorHAnsi"/>
-                <w:color w:val="000000"/>
-              </w:rPr>
-              <w:t>-1</w:t>
-            </w:r>
-            <w:r>
-              <w:rPr>
-                <w:rFonts w:asciiTheme="majorHAnsi" w:hAnsiTheme="majorHAnsi" w:cstheme="majorHAnsi"/>
-                <w:color w:val="000000"/>
-              </w:rPr>
-              <w:t xml:space="preserve">0.70 </w:t>
-            </w:r>
-            <w:proofErr w:type="spellStart"/>
-            <w:r>
-              <w:rPr>
-                <w:rFonts w:asciiTheme="majorHAnsi" w:hAnsiTheme="majorHAnsi" w:cstheme="majorHAnsi"/>
-                <w:color w:val="000000"/>
-              </w:rPr>
-              <w:t>to</w:t>
-            </w:r>
-            <w:proofErr w:type="spellEnd"/>
-            <w:r>
-              <w:rPr>
-                <w:rFonts w:asciiTheme="majorHAnsi" w:hAnsiTheme="majorHAnsi" w:cstheme="majorHAnsi"/>
-                <w:color w:val="000000"/>
-              </w:rPr>
-              <w:t xml:space="preserve"> 43.80</w:t>
+              </w:rPr>
+              <w:t>-4.04 to 52.95</w:t>
             </w:r>
           </w:p>
         </w:tc>
@@ -12924,14 +14167,7 @@
                 <w:rFonts w:asciiTheme="majorHAnsi" w:hAnsiTheme="majorHAnsi" w:cstheme="majorHAnsi"/>
                 <w:color w:val="000000"/>
               </w:rPr>
-              <w:t>0.</w:t>
-            </w:r>
-            <w:r>
-              <w:rPr>
-                <w:rFonts w:asciiTheme="majorHAnsi" w:hAnsiTheme="majorHAnsi" w:cstheme="majorHAnsi"/>
-                <w:color w:val="000000"/>
-              </w:rPr>
-              <w:t>230</w:t>
+              <w:t>0.092</w:t>
             </w:r>
           </w:p>
         </w:tc>
@@ -12987,7 +14223,7 @@
                 <w:rFonts w:asciiTheme="majorHAnsi" w:hAnsiTheme="majorHAnsi" w:cstheme="majorHAnsi"/>
                 <w:color w:val="000000"/>
               </w:rPr>
-              <w:t>1.42</w:t>
+              <w:t>1.355</w:t>
             </w:r>
           </w:p>
         </w:tc>
@@ -13012,19 +14248,7 @@
               <w:rPr>
                 <w:rFonts w:asciiTheme="majorHAnsi" w:hAnsiTheme="majorHAnsi" w:cstheme="majorHAnsi"/>
               </w:rPr>
-              <w:t>1.09</w:t>
-            </w:r>
-            <w:r>
-              <w:rPr>
-                <w:rFonts w:asciiTheme="majorHAnsi" w:hAnsiTheme="majorHAnsi" w:cstheme="majorHAnsi"/>
-              </w:rPr>
-              <w:t xml:space="preserve"> to</w:t>
-            </w:r>
-            <w:r>
-              <w:rPr>
-                <w:rFonts w:asciiTheme="majorHAnsi" w:hAnsiTheme="majorHAnsi" w:cstheme="majorHAnsi"/>
-              </w:rPr>
-              <w:t>1.74</w:t>
+              <w:t>1.02 to 1.68</w:t>
             </w:r>
           </w:p>
         </w:tc>
@@ -13107,7 +14331,7 @@
                 <w:rFonts w:asciiTheme="majorHAnsi" w:hAnsiTheme="majorHAnsi" w:cstheme="majorHAnsi"/>
                 <w:color w:val="000000"/>
               </w:rPr>
-              <w:t>0.60</w:t>
+              <w:t>0.559</w:t>
             </w:r>
           </w:p>
         </w:tc>
@@ -13133,21 +14357,7 @@
                 <w:rFonts w:asciiTheme="majorHAnsi" w:hAnsiTheme="majorHAnsi" w:cstheme="majorHAnsi"/>
                 <w:color w:val="auto"/>
               </w:rPr>
-              <w:t>0.22</w:t>
-            </w:r>
-            <w:r>
-              <w:rPr>
-                <w:rFonts w:asciiTheme="majorHAnsi" w:hAnsiTheme="majorHAnsi" w:cstheme="majorHAnsi"/>
-                <w:color w:val="auto"/>
-              </w:rPr>
-              <w:t xml:space="preserve"> to </w:t>
-            </w:r>
-            <w:r>
-              <w:rPr>
-                <w:rFonts w:asciiTheme="majorHAnsi" w:hAnsiTheme="majorHAnsi" w:cstheme="majorHAnsi"/>
-                <w:color w:val="auto"/>
-              </w:rPr>
-              <w:t>0.98</w:t>
+              <w:t>0.18 to 0.93</w:t>
             </w:r>
           </w:p>
         </w:tc>
@@ -13173,7 +14383,7 @@
                 <w:rFonts w:asciiTheme="majorHAnsi" w:hAnsiTheme="majorHAnsi" w:cstheme="majorHAnsi"/>
                 <w:color w:val="000000"/>
               </w:rPr>
-              <w:t>0.002</w:t>
+              <w:t xml:space="preserve">  0.004</w:t>
             </w:r>
           </w:p>
         </w:tc>
@@ -13229,7 +14439,7 @@
                 <w:rFonts w:asciiTheme="majorHAnsi" w:hAnsiTheme="majorHAnsi" w:cstheme="majorHAnsi"/>
                 <w:color w:val="000000"/>
               </w:rPr>
-              <w:t>-0.13</w:t>
+              <w:t>-0.165</w:t>
             </w:r>
           </w:p>
         </w:tc>
@@ -13255,21 +14465,7 @@
                 <w:rFonts w:asciiTheme="majorHAnsi" w:hAnsiTheme="majorHAnsi" w:cstheme="majorHAnsi"/>
                 <w:color w:val="auto"/>
               </w:rPr>
-              <w:t>-0.51</w:t>
-            </w:r>
-            <w:r>
-              <w:rPr>
-                <w:rFonts w:asciiTheme="majorHAnsi" w:hAnsiTheme="majorHAnsi" w:cstheme="majorHAnsi"/>
-                <w:color w:val="auto"/>
-              </w:rPr>
-              <w:t xml:space="preserve"> to </w:t>
-            </w:r>
-            <w:r>
-              <w:rPr>
-                <w:rFonts w:asciiTheme="majorHAnsi" w:hAnsiTheme="majorHAnsi" w:cstheme="majorHAnsi"/>
-                <w:color w:val="auto"/>
-              </w:rPr>
-              <w:t>0.24</w:t>
+              <w:t>-0.54 to 0.21</w:t>
             </w:r>
           </w:p>
         </w:tc>
@@ -13296,7 +14492,7 @@
                 <w:rFonts w:asciiTheme="majorHAnsi" w:hAnsiTheme="majorHAnsi" w:cstheme="majorHAnsi"/>
                 <w:color w:val="000000"/>
               </w:rPr>
-              <w:t>0.490</w:t>
+              <w:t>0.385</w:t>
             </w:r>
           </w:p>
         </w:tc>
@@ -13327,7 +14523,7 @@
                 <w:rFonts w:asciiTheme="majorHAnsi" w:hAnsiTheme="majorHAnsi" w:cstheme="majorHAnsi"/>
                 <w:color w:val="auto"/>
               </w:rPr>
-              <w:t>Gender1</w:t>
+              <w:t>FEV1</w:t>
             </w:r>
           </w:p>
         </w:tc>
@@ -13353,7 +14549,7 @@
                 <w:rFonts w:asciiTheme="majorHAnsi" w:hAnsiTheme="majorHAnsi" w:cstheme="majorHAnsi"/>
                 <w:color w:val="000000"/>
               </w:rPr>
-              <w:t>0.45</w:t>
+              <w:t>-3.034</w:t>
             </w:r>
           </w:p>
         </w:tc>
@@ -13379,21 +14575,7 @@
                 <w:rFonts w:asciiTheme="majorHAnsi" w:hAnsiTheme="majorHAnsi" w:cstheme="majorHAnsi"/>
                 <w:color w:val="auto"/>
               </w:rPr>
-              <w:t>-4.23</w:t>
-            </w:r>
-            <w:r>
-              <w:rPr>
-                <w:rFonts w:asciiTheme="majorHAnsi" w:hAnsiTheme="majorHAnsi" w:cstheme="majorHAnsi"/>
-                <w:color w:val="auto"/>
-              </w:rPr>
-              <w:t xml:space="preserve"> to </w:t>
-            </w:r>
-            <w:r>
-              <w:rPr>
-                <w:rFonts w:asciiTheme="majorHAnsi" w:hAnsiTheme="majorHAnsi" w:cstheme="majorHAnsi"/>
-                <w:color w:val="auto"/>
-              </w:rPr>
-              <w:t>5.14</w:t>
+              <w:t>-6.60 to 0.53</w:t>
             </w:r>
           </w:p>
         </w:tc>
@@ -13412,15 +14594,14 @@
               <w:rPr>
                 <w:rFonts w:asciiTheme="majorHAnsi" w:hAnsiTheme="majorHAnsi" w:cstheme="majorHAnsi"/>
                 <w:color w:val="000000"/>
-                <w:highlight w:val="yellow"/>
-              </w:rPr>
-            </w:pPr>
-            <w:r>
-              <w:rPr>
-                <w:rFonts w:asciiTheme="majorHAnsi" w:hAnsiTheme="majorHAnsi" w:cstheme="majorHAnsi"/>
-                <w:color w:val="000000"/>
-              </w:rPr>
-              <w:t>0.848</w:t>
+              </w:rPr>
+            </w:pPr>
+            <w:r>
+              <w:rPr>
+                <w:rFonts w:asciiTheme="majorHAnsi" w:hAnsiTheme="majorHAnsi" w:cstheme="majorHAnsi"/>
+                <w:color w:val="000000"/>
+              </w:rPr>
+              <w:t>0.094</w:t>
             </w:r>
           </w:p>
         </w:tc>
@@ -13433,6 +14614,116 @@
           <w:tcPr>
             <w:cnfStyle w:val="001000000000" w:firstRow="0" w:lastRow="0" w:firstColumn="1" w:lastColumn="0" w:oddVBand="0" w:evenVBand="0" w:oddHBand="0" w:evenHBand="0" w:firstRowFirstColumn="0" w:firstRowLastColumn="0" w:lastRowFirstColumn="0" w:lastRowLastColumn="0"/>
             <w:tcW w:w="3006" w:type="dxa"/>
+            <w:shd w:val="clear" w:color="auto" w:fill="auto"/>
+          </w:tcPr>
+          <w:p>
+            <w:pPr>
+              <w:pStyle w:val="ListParagraph"/>
+              <w:spacing w:line="276" w:lineRule="auto"/>
+              <w:ind w:left="0"/>
+              <w:rPr>
+                <w:rFonts w:asciiTheme="majorHAnsi" w:hAnsiTheme="majorHAnsi" w:cstheme="majorHAnsi"/>
+                <w:color w:val="auto"/>
+              </w:rPr>
+            </w:pPr>
+            <w:r>
+              <w:rPr>
+                <w:rFonts w:asciiTheme="majorHAnsi" w:hAnsiTheme="majorHAnsi" w:cstheme="majorHAnsi"/>
+                <w:color w:val="auto"/>
+              </w:rPr>
+              <w:t>Gender1</w:t>
+            </w:r>
+          </w:p>
+        </w:tc>
+        <w:tc>
+          <w:tcPr>
+            <w:tcW w:w="801" w:type="dxa"/>
+            <w:shd w:val="clear" w:color="auto" w:fill="auto"/>
+          </w:tcPr>
+          <w:p>
+            <w:pPr>
+              <w:pStyle w:val="HTMLPreformatted"/>
+              <w:shd w:val="clear" w:color="auto" w:fill="FFFFFF"/>
+              <w:spacing w:line="276" w:lineRule="auto"/>
+              <w:jc w:val="center"/>
+              <w:cnfStyle w:val="000000000000" w:firstRow="0" w:lastRow="0" w:firstColumn="0" w:lastColumn="0" w:oddVBand="0" w:evenVBand="0" w:oddHBand="0" w:evenHBand="0" w:firstRowFirstColumn="0" w:firstRowLastColumn="0" w:lastRowFirstColumn="0" w:lastRowLastColumn="0"/>
+              <w:rPr>
+                <w:rFonts w:asciiTheme="majorHAnsi" w:hAnsiTheme="majorHAnsi" w:cstheme="majorHAnsi"/>
+                <w:color w:val="000000"/>
+              </w:rPr>
+            </w:pPr>
+            <w:r>
+              <w:rPr>
+                <w:rFonts w:asciiTheme="majorHAnsi" w:hAnsiTheme="majorHAnsi" w:cstheme="majorHAnsi"/>
+                <w:color w:val="000000"/>
+              </w:rPr>
+              <w:t>1.652</w:t>
+            </w:r>
+          </w:p>
+        </w:tc>
+        <w:tc>
+          <w:tcPr>
+            <w:tcW w:w="1531" w:type="dxa"/>
+            <w:shd w:val="clear" w:color="auto" w:fill="auto"/>
+          </w:tcPr>
+          <w:p>
+            <w:pPr>
+              <w:pStyle w:val="ListParagraph"/>
+              <w:spacing w:line="276" w:lineRule="auto"/>
+              <w:ind w:left="0"/>
+              <w:jc w:val="center"/>
+              <w:cnfStyle w:val="000000000000" w:firstRow="0" w:lastRow="0" w:firstColumn="0" w:lastColumn="0" w:oddVBand="0" w:evenVBand="0" w:oddHBand="0" w:evenHBand="0" w:firstRowFirstColumn="0" w:firstRowLastColumn="0" w:lastRowFirstColumn="0" w:lastRowLastColumn="0"/>
+              <w:rPr>
+                <w:rFonts w:asciiTheme="majorHAnsi" w:hAnsiTheme="majorHAnsi" w:cstheme="majorHAnsi"/>
+                <w:color w:val="auto"/>
+              </w:rPr>
+            </w:pPr>
+            <w:r>
+              <w:rPr>
+                <w:rFonts w:asciiTheme="majorHAnsi" w:hAnsiTheme="majorHAnsi" w:cstheme="majorHAnsi"/>
+                <w:color w:val="auto"/>
+              </w:rPr>
+              <w:t>-3.19 to 6.50</w:t>
+            </w:r>
+          </w:p>
+        </w:tc>
+        <w:tc>
+          <w:tcPr>
+            <w:tcW w:w="850" w:type="dxa"/>
+            <w:shd w:val="clear" w:color="auto" w:fill="auto"/>
+          </w:tcPr>
+          <w:p>
+            <w:pPr>
+              <w:pStyle w:val="HTMLPreformatted"/>
+              <w:shd w:val="clear" w:color="auto" w:fill="FFFFFF"/>
+              <w:spacing w:line="276" w:lineRule="auto"/>
+              <w:jc w:val="center"/>
+              <w:cnfStyle w:val="000000000000" w:firstRow="0" w:lastRow="0" w:firstColumn="0" w:lastColumn="0" w:oddVBand="0" w:evenVBand="0" w:oddHBand="0" w:evenHBand="0" w:firstRowFirstColumn="0" w:firstRowLastColumn="0" w:lastRowFirstColumn="0" w:lastRowLastColumn="0"/>
+              <w:rPr>
+                <w:rFonts w:asciiTheme="majorHAnsi" w:hAnsiTheme="majorHAnsi" w:cstheme="majorHAnsi"/>
+                <w:color w:val="000000"/>
+                <w:highlight w:val="yellow"/>
+              </w:rPr>
+            </w:pPr>
+            <w:r>
+              <w:rPr>
+                <w:rFonts w:asciiTheme="majorHAnsi" w:hAnsiTheme="majorHAnsi" w:cstheme="majorHAnsi"/>
+                <w:color w:val="000000"/>
+              </w:rPr>
+              <w:t>0.499</w:t>
+            </w:r>
+          </w:p>
+        </w:tc>
+      </w:tr>
+      <w:tr>
+        <w:trPr>
+          <w:cnfStyle w:val="000000100000" w:firstRow="0" w:lastRow="0" w:firstColumn="0" w:lastColumn="0" w:oddVBand="0" w:evenVBand="0" w:oddHBand="1" w:evenHBand="0" w:firstRowFirstColumn="0" w:firstRowLastColumn="0" w:lastRowFirstColumn="0" w:lastRowLastColumn="0"/>
+          <w:jc w:val="center"/>
+        </w:trPr>
+        <w:tc>
+          <w:tcPr>
+            <w:cnfStyle w:val="001000000000" w:firstRow="0" w:lastRow="0" w:firstColumn="1" w:lastColumn="0" w:oddVBand="0" w:evenVBand="0" w:oddHBand="0" w:evenHBand="0" w:firstRowFirstColumn="0" w:firstRowLastColumn="0" w:lastRowFirstColumn="0" w:lastRowLastColumn="0"/>
+            <w:tcW w:w="3006" w:type="dxa"/>
             <w:tcBorders>
               <w:bottom w:val="single" w:sz="4" w:space="0" w:color="auto"/>
             </w:tcBorders>
@@ -13471,18 +14762,18 @@
               <w:shd w:val="clear" w:color="auto" w:fill="FFFFFF"/>
               <w:spacing w:line="276" w:lineRule="auto"/>
               <w:jc w:val="center"/>
-              <w:cnfStyle w:val="000000000000" w:firstRow="0" w:lastRow="0" w:firstColumn="0" w:lastColumn="0" w:oddVBand="0" w:evenVBand="0" w:oddHBand="0" w:evenHBand="0" w:firstRowFirstColumn="0" w:firstRowLastColumn="0" w:lastRowFirstColumn="0" w:lastRowLastColumn="0"/>
-              <w:rPr>
-                <w:rFonts w:asciiTheme="majorHAnsi" w:hAnsiTheme="majorHAnsi" w:cstheme="majorHAnsi"/>
-                <w:color w:val="000000"/>
-              </w:rPr>
-            </w:pPr>
-            <w:r>
-              <w:rPr>
-                <w:rFonts w:asciiTheme="majorHAnsi" w:hAnsiTheme="majorHAnsi" w:cstheme="majorHAnsi"/>
-                <w:color w:val="000000"/>
-              </w:rPr>
-              <w:t>1.70</w:t>
+              <w:cnfStyle w:val="000000100000" w:firstRow="0" w:lastRow="0" w:firstColumn="0" w:lastColumn="0" w:oddVBand="0" w:evenVBand="0" w:oddHBand="1" w:evenHBand="0" w:firstRowFirstColumn="0" w:firstRowLastColumn="0" w:lastRowFirstColumn="0" w:lastRowLastColumn="0"/>
+              <w:rPr>
+                <w:rFonts w:asciiTheme="majorHAnsi" w:hAnsiTheme="majorHAnsi" w:cstheme="majorHAnsi"/>
+                <w:color w:val="000000"/>
+              </w:rPr>
+            </w:pPr>
+            <w:r>
+              <w:rPr>
+                <w:rFonts w:asciiTheme="majorHAnsi" w:hAnsiTheme="majorHAnsi" w:cstheme="majorHAnsi"/>
+                <w:color w:val="000000"/>
+              </w:rPr>
+              <w:t>1.814</w:t>
             </w:r>
           </w:p>
         </w:tc>
@@ -13500,32 +14791,18 @@
               <w:spacing w:line="276" w:lineRule="auto"/>
               <w:ind w:left="0"/>
               <w:jc w:val="center"/>
-              <w:cnfStyle w:val="000000000000" w:firstRow="0" w:lastRow="0" w:firstColumn="0" w:lastColumn="0" w:oddVBand="0" w:evenVBand="0" w:oddHBand="0" w:evenHBand="0" w:firstRowFirstColumn="0" w:firstRowLastColumn="0" w:lastRowFirstColumn="0" w:lastRowLastColumn="0"/>
-              <w:rPr>
-                <w:rFonts w:asciiTheme="majorHAnsi" w:hAnsiTheme="majorHAnsi" w:cstheme="majorHAnsi"/>
-                <w:color w:val="auto"/>
-              </w:rPr>
-            </w:pPr>
-            <w:r>
-              <w:rPr>
-                <w:rFonts w:asciiTheme="majorHAnsi" w:hAnsiTheme="majorHAnsi" w:cstheme="majorHAnsi"/>
-                <w:color w:val="auto"/>
-              </w:rPr>
-              <w:t>-2.73</w:t>
-            </w:r>
-            <w:r>
-              <w:rPr>
-                <w:rFonts w:asciiTheme="majorHAnsi" w:hAnsiTheme="majorHAnsi" w:cstheme="majorHAnsi"/>
-                <w:color w:val="auto"/>
-              </w:rPr>
-              <w:t xml:space="preserve"> to </w:t>
-            </w:r>
-            <w:r>
-              <w:rPr>
-                <w:rFonts w:asciiTheme="majorHAnsi" w:hAnsiTheme="majorHAnsi" w:cstheme="majorHAnsi"/>
-                <w:color w:val="auto"/>
-              </w:rPr>
-              <w:t>6.14</w:t>
+              <w:cnfStyle w:val="000000100000" w:firstRow="0" w:lastRow="0" w:firstColumn="0" w:lastColumn="0" w:oddVBand="0" w:evenVBand="0" w:oddHBand="1" w:evenHBand="0" w:firstRowFirstColumn="0" w:firstRowLastColumn="0" w:lastRowFirstColumn="0" w:lastRowLastColumn="0"/>
+              <w:rPr>
+                <w:rFonts w:asciiTheme="majorHAnsi" w:hAnsiTheme="majorHAnsi" w:cstheme="majorHAnsi"/>
+                <w:color w:val="auto"/>
+              </w:rPr>
+            </w:pPr>
+            <w:r>
+              <w:rPr>
+                <w:rFonts w:asciiTheme="majorHAnsi" w:hAnsiTheme="majorHAnsi" w:cstheme="majorHAnsi"/>
+                <w:color w:val="auto"/>
+              </w:rPr>
+              <w:t>-2.58 to 6.20</w:t>
             </w:r>
           </w:p>
         </w:tc>
@@ -13543,7 +14820,7 @@
               <w:shd w:val="clear" w:color="auto" w:fill="FFFFFF"/>
               <w:spacing w:line="276" w:lineRule="auto"/>
               <w:jc w:val="center"/>
-              <w:cnfStyle w:val="000000000000" w:firstRow="0" w:lastRow="0" w:firstColumn="0" w:lastColumn="0" w:oddVBand="0" w:evenVBand="0" w:oddHBand="0" w:evenHBand="0" w:firstRowFirstColumn="0" w:firstRowLastColumn="0" w:lastRowFirstColumn="0" w:lastRowLastColumn="0"/>
+              <w:cnfStyle w:val="000000100000" w:firstRow="0" w:lastRow="0" w:firstColumn="0" w:lastColumn="0" w:oddVBand="0" w:evenVBand="0" w:oddHBand="1" w:evenHBand="0" w:firstRowFirstColumn="0" w:firstRowLastColumn="0" w:lastRowFirstColumn="0" w:lastRowLastColumn="0"/>
               <w:rPr>
                 <w:rFonts w:asciiTheme="majorHAnsi" w:hAnsiTheme="majorHAnsi" w:cstheme="majorHAnsi"/>
                 <w:color w:val="000000"/>
@@ -13555,7 +14832,7 @@
                 <w:rFonts w:asciiTheme="majorHAnsi" w:hAnsiTheme="majorHAnsi" w:cstheme="majorHAnsi"/>
                 <w:color w:val="000000"/>
               </w:rPr>
-              <w:t>0.447</w:t>
+              <w:t>0.4138</w:t>
             </w:r>
           </w:p>
         </w:tc>
@@ -13574,23 +14851,21 @@
           <w:rFonts w:ascii="Times New Roman" w:hAnsi="Times New Roman" w:cs="Times New Roman"/>
           <w:color w:val="auto"/>
         </w:rPr>
-        <w:t>Adjusted R</w:t>
+        <w:t>Adjusted R2 : 0.6</w:t>
       </w:r>
-      <w:proofErr w:type="gramStart"/>
       <w:r>
         <w:rPr>
           <w:rFonts w:ascii="Times New Roman" w:hAnsi="Times New Roman" w:cs="Times New Roman"/>
           <w:color w:val="auto"/>
         </w:rPr>
-        <w:t>2 :</w:t>
+        <w:t>96</w:t>
       </w:r>
-      <w:proofErr w:type="gramEnd"/>
       <w:r>
         <w:rPr>
           <w:rFonts w:ascii="Times New Roman" w:hAnsi="Times New Roman" w:cs="Times New Roman"/>
           <w:color w:val="auto"/>
         </w:rPr>
-        <w:t xml:space="preserve"> 0.685; F-</w:t>
+        <w:t>; F-</w:t>
       </w:r>
       <w:proofErr w:type="gramStart"/>
       <w:r>
@@ -13606,7 +14881,49 @@
           <w:rFonts w:ascii="Times New Roman" w:hAnsi="Times New Roman" w:cs="Times New Roman"/>
           <w:color w:val="auto"/>
         </w:rPr>
-        <w:t xml:space="preserve"> (5.79) = 34.4, p&lt;0.002</w:t>
+        <w:t xml:space="preserve"> (</w:t>
+      </w:r>
+      <w:r>
+        <w:rPr>
+          <w:rFonts w:ascii="Times New Roman" w:hAnsi="Times New Roman" w:cs="Times New Roman"/>
+          <w:color w:val="auto"/>
+        </w:rPr>
+        <w:t>6,</w:t>
+      </w:r>
+      <w:r>
+        <w:rPr>
+          <w:rFonts w:ascii="Times New Roman" w:hAnsi="Times New Roman" w:cs="Times New Roman"/>
+          <w:color w:val="auto"/>
+        </w:rPr>
+        <w:t>7</w:t>
+      </w:r>
+      <w:r>
+        <w:rPr>
+          <w:rFonts w:ascii="Times New Roman" w:hAnsi="Times New Roman" w:cs="Times New Roman"/>
+          <w:color w:val="auto"/>
+        </w:rPr>
+        <w:t>8</w:t>
+      </w:r>
+      <w:r>
+        <w:rPr>
+          <w:rFonts w:ascii="Times New Roman" w:hAnsi="Times New Roman" w:cs="Times New Roman"/>
+          <w:color w:val="auto"/>
+        </w:rPr>
+        <w:t xml:space="preserve">) = </w:t>
+      </w:r>
+      <w:r>
+        <w:rPr>
+          <w:rFonts w:ascii="Times New Roman" w:hAnsi="Times New Roman" w:cs="Times New Roman"/>
+          <w:color w:val="auto"/>
+        </w:rPr>
+        <w:t>29.8</w:t>
+      </w:r>
+      <w:r>
+        <w:rPr>
+          <w:rFonts w:ascii="Times New Roman" w:hAnsi="Times New Roman" w:cs="Times New Roman"/>
+          <w:color w:val="auto"/>
+        </w:rPr>
+        <w:t>, p&lt;0.002</w:t>
       </w:r>
     </w:p>
     <w:p>
@@ -13654,7 +14971,25 @@
           <w:sz w:val="24"/>
           <w:szCs w:val="24"/>
         </w:rPr>
-        <w:t>CAT and HAD scores were significant predictors of worse quality of life in COPD patients. Other variables such as age, gender, and comorbidities were not statistically significant in the final model.</w:t>
+        <w:t xml:space="preserve">CAT and HAD scores were significant predictors of worse quality of life in COPD patients. Other variables such as age, gender, </w:t>
+      </w:r>
+      <w:r>
+        <w:rPr>
+          <w:rFonts w:ascii="Times New Roman" w:hAnsi="Times New Roman" w:cs="Times New Roman"/>
+          <w:color w:val="auto"/>
+          <w:sz w:val="24"/>
+          <w:szCs w:val="24"/>
+        </w:rPr>
+        <w:t xml:space="preserve">FEV1 </w:t>
+      </w:r>
+      <w:r>
+        <w:rPr>
+          <w:rFonts w:ascii="Times New Roman" w:hAnsi="Times New Roman" w:cs="Times New Roman"/>
+          <w:color w:val="auto"/>
+          <w:sz w:val="24"/>
+          <w:szCs w:val="24"/>
+        </w:rPr>
+        <w:t>and comorbidities were not statistically significant in the final model.</w:t>
       </w:r>
     </w:p>
     <w:p>
@@ -15892,10 +17227,11 @@
   </w:compat>
   <w:rsids>
     <w:rsidRoot w:val="004779A9"/>
-    <w:rsid w:val="00097881"/>
     <w:rsid w:val="00260A2C"/>
     <w:rsid w:val="002C6142"/>
+    <w:rsid w:val="00346DC2"/>
     <w:rsid w:val="004779A9"/>
+    <w:rsid w:val="005205C1"/>
     <w:rsid w:val="009E3EF0"/>
     <w:rsid w:val="00A13D94"/>
     <w:rsid w:val="00DE458D"/>

</xml_diff>